<commit_message>
criação de fluxos alternativos
</commit_message>
<xml_diff>
--- a/Documentação/Casos de Uso/UC11 - Manter Requisito.docx
+++ b/Documentação/Casos de Uso/UC11 - Manter Requisito.docx
@@ -1,80 +1,25 @@
 
 <file path=word/document.xml><?xml version="1.0" encoding="utf-8"?>
-<w:document xmlns:wpc="http://schemas.microsoft.com/office/word/2010/wordprocessingCanvas" xmlns:mc="http://schemas.openxmlformats.org/markup-compatibility/2006" xmlns:o="urn:schemas-microsoft-com:office:office" xmlns:r="http://schemas.openxmlformats.org/officeDocument/2006/relationships" xmlns:m="http://schemas.openxmlformats.org/officeDocument/2006/math" xmlns:v="urn:schemas-microsoft-com:vml" xmlns:wp14="http://schemas.microsoft.com/office/word/2010/wordprocessingDrawing" xmlns:wp="http://schemas.openxmlformats.org/drawingml/2006/wordprocessingDrawing" xmlns:w10="urn:schemas-microsoft-com:office:word" xmlns:w="http://schemas.openxmlformats.org/wordprocessingml/2006/main" xmlns:w14="http://schemas.microsoft.com/office/word/2010/wordml" xmlns:w15="http://schemas.microsoft.com/office/word/2012/wordml" xmlns:wpg="http://schemas.microsoft.com/office/word/2010/wordprocessingGroup" xmlns:wpi="http://schemas.microsoft.com/office/word/2010/wordprocessingInk" xmlns:wne="http://schemas.microsoft.com/office/word/2006/wordml" xmlns:wps="http://schemas.microsoft.com/office/word/2010/wordprocessingShape" mc:Ignorable="w14 w15 wp14">
+<w:document xmlns:ve="http://schemas.openxmlformats.org/markup-compatibility/2006" xmlns:o="urn:schemas-microsoft-com:office:office" xmlns:r="http://schemas.openxmlformats.org/officeDocument/2006/relationships" xmlns:m="http://schemas.openxmlformats.org/officeDocument/2006/math" xmlns:v="urn:schemas-microsoft-com:vml" xmlns:wp="http://schemas.openxmlformats.org/drawingml/2006/wordprocessingDrawing" xmlns:w10="urn:schemas-microsoft-com:office:word" xmlns:w="http://schemas.openxmlformats.org/wordprocessingml/2006/main" xmlns:wne="http://schemas.microsoft.com/office/word/2006/wordml">
   <w:body>
     <w:p>
       <w:pPr>
-        <w:pStyle w:val="Title"/>
+        <w:pStyle w:val="Ttulo"/>
         <w:jc w:val="right"/>
         <w:rPr>
           <w:rFonts w:ascii="Calibri" w:hAnsi="Calibri"/>
           <w:lang w:val="pt-BR"/>
         </w:rPr>
       </w:pPr>
-      <w:r>
-        <w:rPr>
-          <w:rFonts w:ascii="Calibri" w:hAnsi="Calibri"/>
-        </w:rPr>
-        <w:fldChar w:fldCharType="begin"/>
-      </w:r>
-      <w:r>
-        <w:rPr>
-          <w:rFonts w:ascii="Calibri" w:hAnsi="Calibri"/>
-          <w:lang w:val="pt-BR"/>
-        </w:rPr>
-        <w:instrText xml:space="preserve"> SUBJECT  \* MERGEFORMAT </w:instrText>
-      </w:r>
-      <w:r>
-        <w:rPr>
-          <w:rFonts w:ascii="Calibri" w:hAnsi="Calibri"/>
-        </w:rPr>
-        <w:fldChar w:fldCharType="separate"/>
-      </w:r>
-      <w:r>
-        <w:rPr>
-          <w:rFonts w:ascii="Calibri" w:hAnsi="Calibri"/>
-          <w:lang w:val="pt-BR"/>
-        </w:rPr>
-        <w:t xml:space="preserve">REQCYCLER - Ferramenta Colaborativa para </w:t>
-      </w:r>
-      <w:proofErr w:type="spellStart"/>
-      <w:r>
-        <w:rPr>
-          <w:rFonts w:ascii="Calibri" w:hAnsi="Calibri"/>
-          <w:lang w:val="pt-BR"/>
-        </w:rPr>
-        <w:t>Elicitação</w:t>
-      </w:r>
-      <w:proofErr w:type="spellEnd"/>
-      <w:r>
-        <w:rPr>
-          <w:rFonts w:ascii="Calibri" w:hAnsi="Calibri"/>
-          <w:lang w:val="pt-BR"/>
-        </w:rPr>
-        <w:t xml:space="preserve"> e </w:t>
-      </w:r>
-      <w:proofErr w:type="spellStart"/>
-      <w:r>
-        <w:rPr>
-          <w:rFonts w:ascii="Calibri" w:hAnsi="Calibri"/>
-          <w:lang w:val="pt-BR"/>
-        </w:rPr>
-        <w:t>Maturamento</w:t>
-      </w:r>
-      <w:proofErr w:type="spellEnd"/>
-      <w:r>
-        <w:rPr>
-          <w:rFonts w:ascii="Calibri" w:hAnsi="Calibri"/>
-          <w:lang w:val="pt-BR"/>
-        </w:rPr>
-        <w:t xml:space="preserve"> de Requisitos</w:t>
-      </w:r>
-      <w:r>
-        <w:rPr>
-          <w:rFonts w:ascii="Calibri" w:hAnsi="Calibri"/>
-        </w:rPr>
-        <w:fldChar w:fldCharType="end"/>
-      </w:r>
+      <w:fldSimple w:instr=" SUBJECT  \* MERGEFORMAT ">
+        <w:r>
+          <w:rPr>
+            <w:rFonts w:ascii="Calibri" w:hAnsi="Calibri"/>
+            <w:lang w:val="pt-BR"/>
+          </w:rPr>
+          <w:t>REQCYCLER - Ferramenta Colaborativa para Elicitação e Maturamento de Requisitos</w:t>
+        </w:r>
+      </w:fldSimple>
     </w:p>
     <w:p>
       <w:pPr>
@@ -86,64 +31,47 @@
     </w:p>
     <w:p>
       <w:pPr>
-        <w:pStyle w:val="Title"/>
+        <w:pStyle w:val="Ttulo"/>
         <w:jc w:val="right"/>
         <w:rPr>
           <w:rFonts w:ascii="Calibri" w:hAnsi="Calibri"/>
           <w:lang w:val="pt-BR"/>
         </w:rPr>
       </w:pPr>
-      <w:r>
-        <w:fldChar w:fldCharType="begin"/>
-      </w:r>
-      <w:r>
-        <w:rPr>
-          <w:lang w:val="pt-BR"/>
-        </w:rPr>
-        <w:instrText xml:space="preserve">TITLE  \* MERGEFORMAT </w:instrText>
-      </w:r>
-      <w:r>
-        <w:fldChar w:fldCharType="separate"/>
-      </w:r>
-      <w:r>
-        <w:rPr>
-          <w:rFonts w:ascii="Calibri" w:hAnsi="Calibri"/>
-          <w:lang w:val="pt-BR"/>
-        </w:rPr>
-        <w:t>UC</w:t>
-      </w:r>
-      <w:r>
-        <w:rPr>
-          <w:rFonts w:ascii="Calibri" w:hAnsi="Calibri"/>
-          <w:lang w:val="pt-BR"/>
-        </w:rPr>
-        <w:t>11</w:t>
-      </w:r>
-      <w:r>
-        <w:rPr>
-          <w:rFonts w:ascii="Calibri" w:hAnsi="Calibri"/>
-          <w:lang w:val="pt-BR"/>
-        </w:rPr>
-        <w:t xml:space="preserve"> - </w:t>
-      </w:r>
-      <w:r>
-        <w:rPr>
-          <w:rFonts w:ascii="Calibri" w:hAnsi="Calibri"/>
-          <w:lang w:val="pt-BR"/>
-        </w:rPr>
-        <w:t>Manter Requisito</w:t>
-      </w:r>
-      <w:r>
-        <w:rPr>
-          <w:rFonts w:ascii="Calibri" w:hAnsi="Calibri"/>
-          <w:lang w:val="pt-BR"/>
-        </w:rPr>
-        <w:fldChar w:fldCharType="end"/>
-      </w:r>
+      <w:fldSimple w:instr="TITLE  \* MERGEFORMAT ">
+        <w:r>
+          <w:rPr>
+            <w:rFonts w:ascii="Calibri" w:hAnsi="Calibri"/>
+            <w:lang w:val="pt-BR"/>
+          </w:rPr>
+          <w:t>UC</w:t>
+        </w:r>
+        <w:r>
+          <w:rPr>
+            <w:rFonts w:ascii="Calibri" w:hAnsi="Calibri"/>
+            <w:lang w:val="pt-BR"/>
+          </w:rPr>
+          <w:t>11</w:t>
+        </w:r>
+        <w:r>
+          <w:rPr>
+            <w:rFonts w:ascii="Calibri" w:hAnsi="Calibri"/>
+            <w:lang w:val="pt-BR"/>
+          </w:rPr>
+          <w:t xml:space="preserve"> - </w:t>
+        </w:r>
+        <w:r>
+          <w:rPr>
+            <w:rFonts w:ascii="Calibri" w:hAnsi="Calibri"/>
+            <w:lang w:val="pt-BR"/>
+          </w:rPr>
+          <w:t>Manter Requisito</w:t>
+        </w:r>
+      </w:fldSimple>
     </w:p>
     <w:p>
       <w:pPr>
-        <w:pStyle w:val="Title"/>
+        <w:pStyle w:val="Ttulo"/>
         <w:jc w:val="right"/>
         <w:rPr>
           <w:rFonts w:ascii="Calibri" w:hAnsi="Calibri"/>
@@ -153,7 +81,7 @@
     </w:p>
     <w:p>
       <w:pPr>
-        <w:pStyle w:val="Title"/>
+        <w:pStyle w:val="Ttulo"/>
         <w:jc w:val="right"/>
         <w:rPr>
           <w:rFonts w:ascii="Calibri" w:hAnsi="Calibri"/>
@@ -206,7 +134,7 @@
     </w:p>
     <w:p>
       <w:pPr>
-        <w:pStyle w:val="BodyText"/>
+        <w:pStyle w:val="Corpodetexto"/>
         <w:rPr>
           <w:rFonts w:ascii="Calibri" w:hAnsi="Calibri"/>
           <w:lang w:val="fr-FR"/>
@@ -215,7 +143,7 @@
     </w:p>
     <w:p>
       <w:pPr>
-        <w:pStyle w:val="BodyText"/>
+        <w:pStyle w:val="Corpodetexto"/>
         <w:rPr>
           <w:rFonts w:ascii="Calibri" w:hAnsi="Calibri"/>
           <w:lang w:val="fr-FR"/>
@@ -242,7 +170,7 @@
     </w:p>
     <w:p>
       <w:pPr>
-        <w:pStyle w:val="Title"/>
+        <w:pStyle w:val="Ttulo"/>
         <w:rPr>
           <w:rFonts w:ascii="Calibri" w:hAnsi="Calibri"/>
           <w:lang w:val="fr-FR"/>
@@ -269,7 +197,7 @@
           <w:insideV w:val="single" w:sz="6" w:space="0" w:color="auto"/>
         </w:tblBorders>
         <w:tblLayout w:type="fixed"/>
-        <w:tblLook w:val="0000" w:firstRow="0" w:lastRow="0" w:firstColumn="0" w:lastColumn="0" w:noHBand="0" w:noVBand="0"/>
+        <w:tblLook w:val="0000"/>
       </w:tblPr>
       <w:tblGrid>
         <w:gridCol w:w="2304"/>
@@ -526,6 +454,120 @@
           </w:p>
         </w:tc>
       </w:tr>
+      <w:tr>
+        <w:tc>
+          <w:tcPr>
+            <w:tcW w:w="2304" w:type="dxa"/>
+            <w:tcBorders>
+              <w:top w:val="single" w:sz="6" w:space="0" w:color="auto"/>
+              <w:left w:val="single" w:sz="6" w:space="0" w:color="auto"/>
+              <w:bottom w:val="single" w:sz="6" w:space="0" w:color="auto"/>
+              <w:right w:val="single" w:sz="6" w:space="0" w:color="auto"/>
+            </w:tcBorders>
+          </w:tcPr>
+          <w:p>
+            <w:pPr>
+              <w:pStyle w:val="Tabletext"/>
+              <w:jc w:val="center"/>
+              <w:rPr>
+                <w:rFonts w:ascii="Calibri" w:hAnsi="Calibri"/>
+                <w:lang w:val="pt-BR"/>
+              </w:rPr>
+            </w:pPr>
+            <w:r>
+              <w:rPr>
+                <w:rFonts w:ascii="Calibri" w:hAnsi="Calibri"/>
+                <w:lang w:val="pt-BR"/>
+              </w:rPr>
+              <w:t>30/08/2013</w:t>
+            </w:r>
+          </w:p>
+        </w:tc>
+        <w:tc>
+          <w:tcPr>
+            <w:tcW w:w="1152" w:type="dxa"/>
+            <w:tcBorders>
+              <w:top w:val="single" w:sz="6" w:space="0" w:color="auto"/>
+              <w:left w:val="single" w:sz="6" w:space="0" w:color="auto"/>
+              <w:bottom w:val="single" w:sz="6" w:space="0" w:color="auto"/>
+              <w:right w:val="single" w:sz="6" w:space="0" w:color="auto"/>
+            </w:tcBorders>
+          </w:tcPr>
+          <w:p>
+            <w:pPr>
+              <w:pStyle w:val="Tabletext"/>
+              <w:jc w:val="center"/>
+              <w:rPr>
+                <w:rFonts w:ascii="Calibri" w:hAnsi="Calibri"/>
+                <w:lang w:val="pt-BR"/>
+              </w:rPr>
+            </w:pPr>
+            <w:r>
+              <w:rPr>
+                <w:rFonts w:ascii="Calibri" w:hAnsi="Calibri"/>
+                <w:lang w:val="pt-BR"/>
+              </w:rPr>
+              <w:t>1.1</w:t>
+            </w:r>
+          </w:p>
+        </w:tc>
+        <w:tc>
+          <w:tcPr>
+            <w:tcW w:w="3744" w:type="dxa"/>
+            <w:tcBorders>
+              <w:top w:val="single" w:sz="6" w:space="0" w:color="auto"/>
+              <w:left w:val="single" w:sz="6" w:space="0" w:color="auto"/>
+              <w:bottom w:val="single" w:sz="6" w:space="0" w:color="auto"/>
+              <w:right w:val="single" w:sz="6" w:space="0" w:color="auto"/>
+            </w:tcBorders>
+          </w:tcPr>
+          <w:p>
+            <w:pPr>
+              <w:pStyle w:val="Tabletext"/>
+              <w:jc w:val="center"/>
+              <w:rPr>
+                <w:rFonts w:ascii="Calibri" w:hAnsi="Calibri"/>
+                <w:lang w:val="pt-BR"/>
+              </w:rPr>
+            </w:pPr>
+            <w:r>
+              <w:rPr>
+                <w:rFonts w:ascii="Calibri" w:hAnsi="Calibri"/>
+                <w:lang w:val="pt-BR"/>
+              </w:rPr>
+              <w:t>Criação de Fluxos Alternativos</w:t>
+            </w:r>
+          </w:p>
+        </w:tc>
+        <w:tc>
+          <w:tcPr>
+            <w:tcW w:w="2304" w:type="dxa"/>
+            <w:tcBorders>
+              <w:top w:val="single" w:sz="6" w:space="0" w:color="auto"/>
+              <w:left w:val="single" w:sz="6" w:space="0" w:color="auto"/>
+              <w:bottom w:val="single" w:sz="6" w:space="0" w:color="auto"/>
+              <w:right w:val="single" w:sz="6" w:space="0" w:color="auto"/>
+            </w:tcBorders>
+          </w:tcPr>
+          <w:p>
+            <w:pPr>
+              <w:pStyle w:val="Tabletext"/>
+              <w:jc w:val="center"/>
+              <w:rPr>
+                <w:rFonts w:ascii="Calibri" w:hAnsi="Calibri"/>
+                <w:lang w:val="pt-BR"/>
+              </w:rPr>
+            </w:pPr>
+            <w:r>
+              <w:rPr>
+                <w:rFonts w:ascii="Calibri" w:hAnsi="Calibri"/>
+                <w:lang w:val="pt-BR"/>
+              </w:rPr>
+              <w:t>Lucas de Oliveira</w:t>
+            </w:r>
+          </w:p>
+        </w:tc>
+      </w:tr>
     </w:tbl>
     <w:p>
       <w:pPr>
@@ -537,7 +579,7 @@
     </w:p>
     <w:p>
       <w:pPr>
-        <w:pStyle w:val="Title"/>
+        <w:pStyle w:val="Ttulo"/>
         <w:rPr>
           <w:rFonts w:ascii="Calibri" w:hAnsi="Calibri"/>
           <w:lang w:val="pt-BR"/>
@@ -738,7 +780,7 @@
     </w:p>
     <w:p>
       <w:pPr>
-        <w:pStyle w:val="Title"/>
+        <w:pStyle w:val="Ttulo"/>
         <w:rPr>
           <w:rFonts w:ascii="Calibri" w:hAnsi="Calibri"/>
           <w:lang w:val="pt-BR"/>
@@ -747,7 +789,7 @@
     </w:p>
     <w:p>
       <w:pPr>
-        <w:pStyle w:val="Title"/>
+        <w:pStyle w:val="Ttulo"/>
         <w:tabs>
           <w:tab w:val="left" w:pos="1095"/>
         </w:tabs>
@@ -767,7 +809,7 @@
     </w:p>
     <w:p>
       <w:pPr>
-        <w:pStyle w:val="Title"/>
+        <w:pStyle w:val="Ttulo"/>
         <w:rPr>
           <w:rFonts w:ascii="Calibri" w:hAnsi="Calibri"/>
           <w:lang w:val="pt-BR"/>
@@ -791,7 +833,7 @@
     </w:p>
     <w:p>
       <w:pPr>
-        <w:pStyle w:val="TOC1"/>
+        <w:pStyle w:val="Sumrio1"/>
         <w:tabs>
           <w:tab w:val="left" w:pos="432"/>
         </w:tabs>
@@ -898,7 +940,7 @@
     </w:p>
     <w:p>
       <w:pPr>
-        <w:pStyle w:val="TOC1"/>
+        <w:pStyle w:val="Sumrio1"/>
         <w:tabs>
           <w:tab w:val="left" w:pos="432"/>
         </w:tabs>
@@ -987,7 +1029,7 @@
     </w:p>
     <w:p>
       <w:pPr>
-        <w:pStyle w:val="TOC1"/>
+        <w:pStyle w:val="Sumrio1"/>
         <w:tabs>
           <w:tab w:val="left" w:pos="432"/>
         </w:tabs>
@@ -1076,7 +1118,7 @@
     </w:p>
     <w:p>
       <w:pPr>
-        <w:pStyle w:val="TOC1"/>
+        <w:pStyle w:val="Sumrio1"/>
         <w:tabs>
           <w:tab w:val="left" w:pos="432"/>
         </w:tabs>
@@ -1165,7 +1207,7 @@
     </w:p>
     <w:p>
       <w:pPr>
-        <w:pStyle w:val="TOC1"/>
+        <w:pStyle w:val="Sumrio1"/>
         <w:tabs>
           <w:tab w:val="left" w:pos="432"/>
         </w:tabs>
@@ -1254,7 +1296,7 @@
     </w:p>
     <w:p>
       <w:pPr>
-        <w:pStyle w:val="TOC2"/>
+        <w:pStyle w:val="Sumrio2"/>
         <w:tabs>
           <w:tab w:val="left" w:pos="1000"/>
         </w:tabs>
@@ -1343,7 +1385,7 @@
     </w:p>
     <w:p>
       <w:pPr>
-        <w:pStyle w:val="TOC2"/>
+        <w:pStyle w:val="Sumrio2"/>
         <w:tabs>
           <w:tab w:val="left" w:pos="1000"/>
         </w:tabs>
@@ -1432,7 +1474,7 @@
     </w:p>
     <w:p>
       <w:pPr>
-        <w:pStyle w:val="TOC3"/>
+        <w:pStyle w:val="Sumrio3"/>
         <w:rPr>
           <w:rFonts w:ascii="Calibri" w:hAnsi="Calibri"/>
           <w:noProof/>
@@ -1523,7 +1565,7 @@
     </w:p>
     <w:p>
       <w:pPr>
-        <w:pStyle w:val="TOC3"/>
+        <w:pStyle w:val="Sumrio3"/>
         <w:rPr>
           <w:rFonts w:ascii="Calibri" w:hAnsi="Calibri"/>
           <w:noProof/>
@@ -1614,7 +1656,7 @@
     </w:p>
     <w:p>
       <w:pPr>
-        <w:pStyle w:val="TOC3"/>
+        <w:pStyle w:val="Sumrio3"/>
         <w:rPr>
           <w:rFonts w:ascii="Calibri" w:hAnsi="Calibri"/>
           <w:noProof/>
@@ -1705,7 +1747,7 @@
     </w:p>
     <w:p>
       <w:pPr>
-        <w:pStyle w:val="TOC3"/>
+        <w:pStyle w:val="Sumrio3"/>
         <w:rPr>
           <w:rFonts w:ascii="Calibri" w:hAnsi="Calibri"/>
           <w:noProof/>
@@ -1796,7 +1838,7 @@
     </w:p>
     <w:p>
       <w:pPr>
-        <w:pStyle w:val="TOC3"/>
+        <w:pStyle w:val="Sumrio3"/>
         <w:rPr>
           <w:rFonts w:ascii="Calibri" w:hAnsi="Calibri"/>
           <w:noProof/>
@@ -1887,7 +1929,7 @@
     </w:p>
     <w:p>
       <w:pPr>
-        <w:pStyle w:val="TOC3"/>
+        <w:pStyle w:val="Sumrio3"/>
         <w:rPr>
           <w:rFonts w:ascii="Calibri" w:hAnsi="Calibri"/>
           <w:noProof/>
@@ -1978,7 +2020,7 @@
     </w:p>
     <w:p>
       <w:pPr>
-        <w:pStyle w:val="TOC3"/>
+        <w:pStyle w:val="Sumrio3"/>
         <w:rPr>
           <w:rFonts w:ascii="Calibri" w:hAnsi="Calibri"/>
           <w:noProof/>
@@ -2069,7 +2111,7 @@
     </w:p>
     <w:p>
       <w:pPr>
-        <w:pStyle w:val="TOC3"/>
+        <w:pStyle w:val="Sumrio3"/>
         <w:rPr>
           <w:rFonts w:ascii="Calibri" w:hAnsi="Calibri"/>
           <w:noProof/>
@@ -2160,7 +2202,7 @@
     </w:p>
     <w:p>
       <w:pPr>
-        <w:pStyle w:val="TOC1"/>
+        <w:pStyle w:val="Sumrio1"/>
         <w:tabs>
           <w:tab w:val="left" w:pos="432"/>
         </w:tabs>
@@ -2254,7 +2296,7 @@
     </w:p>
     <w:p>
       <w:pPr>
-        <w:pStyle w:val="TOC1"/>
+        <w:pStyle w:val="Sumrio1"/>
         <w:tabs>
           <w:tab w:val="left" w:pos="432"/>
         </w:tabs>
@@ -2348,7 +2390,7 @@
     </w:p>
     <w:p>
       <w:pPr>
-        <w:pStyle w:val="Title"/>
+        <w:pStyle w:val="Ttulo"/>
         <w:rPr>
           <w:rFonts w:ascii="Calibri" w:hAnsi="Calibri"/>
           <w:lang w:val="pt-BR"/>
@@ -2372,7 +2414,7 @@
     </w:p>
     <w:p>
       <w:pPr>
-        <w:pStyle w:val="Heading1"/>
+        <w:pStyle w:val="Ttulo1"/>
         <w:tabs>
           <w:tab w:val="left" w:pos="284"/>
         </w:tabs>
@@ -2393,7 +2435,7 @@
     </w:p>
     <w:p>
       <w:pPr>
-        <w:pStyle w:val="BodyText"/>
+        <w:pStyle w:val="Corpodetexto"/>
         <w:ind w:left="0"/>
         <w:jc w:val="both"/>
         <w:rPr>
@@ -2418,7 +2460,7 @@
     </w:p>
     <w:p>
       <w:pPr>
-        <w:pStyle w:val="Heading1"/>
+        <w:pStyle w:val="Ttulo1"/>
         <w:tabs>
           <w:tab w:val="left" w:pos="284"/>
         </w:tabs>
@@ -2447,7 +2489,7 @@
           <w:insideH w:val="single" w:sz="4" w:space="0" w:color="auto"/>
           <w:insideV w:val="single" w:sz="4" w:space="0" w:color="auto"/>
         </w:tblBorders>
-        <w:tblLook w:val="04A0" w:firstRow="1" w:lastRow="0" w:firstColumn="1" w:lastColumn="0" w:noHBand="0" w:noVBand="1"/>
+        <w:tblLook w:val="04A0"/>
       </w:tblPr>
       <w:tblGrid>
         <w:gridCol w:w="1735"/>
@@ -2600,7 +2642,7 @@
     </w:tbl>
     <w:p>
       <w:pPr>
-        <w:pStyle w:val="Heading1"/>
+        <w:pStyle w:val="Ttulo1"/>
         <w:tabs>
           <w:tab w:val="left" w:pos="284"/>
         </w:tabs>
@@ -2659,7 +2701,7 @@
     </w:p>
     <w:p>
       <w:pPr>
-        <w:pStyle w:val="Heading1"/>
+        <w:pStyle w:val="Ttulo1"/>
         <w:tabs>
           <w:tab w:val="left" w:pos="284"/>
         </w:tabs>
@@ -2694,7 +2736,7 @@
     </w:p>
     <w:p>
       <w:pPr>
-        <w:pStyle w:val="ListParagraph"/>
+        <w:pStyle w:val="PargrafodaLista"/>
         <w:numPr>
           <w:ilvl w:val="0"/>
           <w:numId w:val="23"/>
@@ -2714,7 +2756,7 @@
     </w:p>
     <w:p>
       <w:pPr>
-        <w:pStyle w:val="ListParagraph"/>
+        <w:pStyle w:val="PargrafodaLista"/>
         <w:numPr>
           <w:ilvl w:val="0"/>
           <w:numId w:val="23"/>
@@ -2734,7 +2776,7 @@
     </w:p>
     <w:p>
       <w:pPr>
-        <w:pStyle w:val="ListParagraph"/>
+        <w:pStyle w:val="PargrafodaLista"/>
         <w:numPr>
           <w:ilvl w:val="0"/>
           <w:numId w:val="23"/>
@@ -2754,7 +2796,7 @@
     </w:p>
     <w:p>
       <w:pPr>
-        <w:pStyle w:val="ListParagraph"/>
+        <w:pStyle w:val="PargrafodaLista"/>
         <w:numPr>
           <w:ilvl w:val="0"/>
           <w:numId w:val="23"/>
@@ -2788,7 +2830,7 @@
     </w:p>
     <w:p>
       <w:pPr>
-        <w:pStyle w:val="Heading1"/>
+        <w:pStyle w:val="Ttulo1"/>
         <w:tabs>
           <w:tab w:val="left" w:pos="284"/>
         </w:tabs>
@@ -2894,7 +2936,7 @@
     </w:p>
     <w:p>
       <w:pPr>
-        <w:pStyle w:val="Heading2"/>
+        <w:pStyle w:val="Ttulo2"/>
         <w:tabs>
           <w:tab w:val="left" w:pos="426"/>
         </w:tabs>
@@ -2940,16 +2982,8 @@
         <w:rPr>
           <w:lang w:val="fr-FR"/>
         </w:rPr>
-        <w:t xml:space="preserve"> </w:t>
-      </w:r>
-      <w:proofErr w:type="spellStart"/>
-      <w:r>
-        <w:rPr>
-          <w:lang w:val="fr-FR"/>
-        </w:rPr>
-        <w:t>Requisitos</w:t>
-      </w:r>
-      <w:proofErr w:type="spellEnd"/>
+        <w:t xml:space="preserve"> Requisitos</w:t>
+      </w:r>
     </w:p>
     <w:tbl>
       <w:tblPr>
@@ -2963,7 +2997,7 @@
           <w:insideH w:val="single" w:sz="4" w:space="0" w:color="auto"/>
           <w:insideV w:val="single" w:sz="4" w:space="0" w:color="auto"/>
         </w:tblBorders>
-        <w:tblLook w:val="04A0" w:firstRow="1" w:lastRow="0" w:firstColumn="1" w:lastColumn="0" w:noHBand="0" w:noVBand="1"/>
+        <w:tblLook w:val="04A0"/>
       </w:tblPr>
       <w:tblGrid>
         <w:gridCol w:w="709"/>
@@ -3355,7 +3389,7 @@
     </w:tbl>
     <w:p>
       <w:pPr>
-        <w:pStyle w:val="Heading2"/>
+        <w:pStyle w:val="Ttulo2"/>
         <w:rPr>
           <w:lang w:val="pt-BR"/>
         </w:rPr>
@@ -3375,7 +3409,7 @@
     </w:p>
     <w:p>
       <w:pPr>
-        <w:pStyle w:val="Heading3"/>
+        <w:pStyle w:val="Ttulo3"/>
         <w:widowControl/>
         <w:rPr>
           <w:rFonts w:ascii="Calibri" w:hAnsi="Calibri"/>
@@ -3411,7 +3445,7 @@
           <w:insideH w:val="single" w:sz="4" w:space="0" w:color="auto"/>
           <w:insideV w:val="single" w:sz="4" w:space="0" w:color="auto"/>
         </w:tblBorders>
-        <w:tblLook w:val="04A0" w:firstRow="1" w:lastRow="0" w:firstColumn="1" w:lastColumn="0" w:noHBand="0" w:noVBand="1"/>
+        <w:tblLook w:val="04A0"/>
       </w:tblPr>
       <w:tblGrid>
         <w:gridCol w:w="709"/>
@@ -3750,7 +3784,6 @@
               </w:rPr>
               <w:t>uma tela auxiliar (</w:t>
             </w:r>
-            <w:proofErr w:type="spellStart"/>
             <w:r>
               <w:rPr>
                 <w:rFonts w:ascii="Calibri" w:hAnsi="Calibri"/>
@@ -3759,7 +3792,6 @@
               </w:rPr>
               <w:t>popup</w:t>
             </w:r>
-            <w:proofErr w:type="spellEnd"/>
             <w:r>
               <w:rPr>
                 <w:rFonts w:ascii="Calibri" w:hAnsi="Calibri"/>
@@ -4186,7 +4218,7 @@
     </w:tbl>
     <w:p>
       <w:pPr>
-        <w:pStyle w:val="Heading2"/>
+        <w:pStyle w:val="Ttulo2"/>
         <w:tabs>
           <w:tab w:val="left" w:pos="426"/>
         </w:tabs>
@@ -4210,7 +4242,7 @@
     </w:p>
     <w:p>
       <w:pPr>
-        <w:pStyle w:val="Heading3"/>
+        <w:pStyle w:val="Ttulo3"/>
         <w:widowControl/>
         <w:rPr>
           <w:rFonts w:ascii="Calibri" w:hAnsi="Calibri"/>
@@ -4258,7 +4290,7 @@
           <w:insideH w:val="single" w:sz="4" w:space="0" w:color="auto"/>
           <w:insideV w:val="single" w:sz="4" w:space="0" w:color="auto"/>
         </w:tblBorders>
-        <w:tblLook w:val="04A0" w:firstRow="1" w:lastRow="0" w:firstColumn="1" w:lastColumn="0" w:noHBand="0" w:noVBand="1"/>
+        <w:tblLook w:val="04A0"/>
       </w:tblPr>
       <w:tblGrid>
         <w:gridCol w:w="709"/>
@@ -4787,7 +4819,7 @@
     </w:p>
     <w:p>
       <w:pPr>
-        <w:pStyle w:val="Heading1"/>
+        <w:pStyle w:val="Ttulo1"/>
         <w:tabs>
           <w:tab w:val="left" w:pos="284"/>
         </w:tabs>
@@ -4813,7 +4845,7 @@
     </w:p>
     <w:p>
       <w:pPr>
-        <w:pStyle w:val="Heading2"/>
+        <w:pStyle w:val="Ttulo2"/>
         <w:tabs>
           <w:tab w:val="left" w:pos="426"/>
         </w:tabs>
@@ -4854,7 +4886,7 @@
           <w:insideV w:val="single" w:sz="4" w:space="0" w:color="auto"/>
         </w:tblBorders>
         <w:tblLayout w:type="fixed"/>
-        <w:tblLook w:val="04A0" w:firstRow="1" w:lastRow="0" w:firstColumn="1" w:lastColumn="0" w:noHBand="0" w:noVBand="1"/>
+        <w:tblLook w:val="04A0"/>
       </w:tblPr>
       <w:tblGrid>
         <w:gridCol w:w="1378"/>
@@ -5120,7 +5152,6 @@
                 <w:lang w:val="pt-BR"/>
               </w:rPr>
             </w:pPr>
-            <w:proofErr w:type="spellStart"/>
             <w:r>
               <w:rPr>
                 <w:rFonts w:ascii="Calibri" w:hAnsi="Calibri"/>
@@ -5128,7 +5159,6 @@
               </w:rPr>
               <w:t>String</w:t>
             </w:r>
-            <w:proofErr w:type="spellEnd"/>
           </w:p>
         </w:tc>
         <w:tc>
@@ -5305,7 +5335,6 @@
                 <w:lang w:val="pt-BR"/>
               </w:rPr>
             </w:pPr>
-            <w:proofErr w:type="spellStart"/>
             <w:r>
               <w:rPr>
                 <w:rFonts w:ascii="Calibri" w:hAnsi="Calibri"/>
@@ -5313,7 +5342,6 @@
               </w:rPr>
               <w:t>String</w:t>
             </w:r>
-            <w:proofErr w:type="spellEnd"/>
           </w:p>
         </w:tc>
         <w:tc>
@@ -5375,7 +5403,6 @@
                 <w:lang w:val="pt-BR"/>
               </w:rPr>
             </w:pPr>
-            <w:proofErr w:type="spellStart"/>
             <w:r>
               <w:rPr>
                 <w:rFonts w:ascii="Calibri" w:hAnsi="Calibri"/>
@@ -5383,7 +5410,6 @@
               </w:rPr>
               <w:t>Combobox</w:t>
             </w:r>
-            <w:proofErr w:type="spellEnd"/>
           </w:p>
         </w:tc>
         <w:tc>
@@ -5513,7 +5539,6 @@
                 <w:lang w:val="pt-BR"/>
               </w:rPr>
             </w:pPr>
-            <w:proofErr w:type="spellStart"/>
             <w:r>
               <w:rPr>
                 <w:rFonts w:ascii="Calibri" w:hAnsi="Calibri"/>
@@ -5521,7 +5546,6 @@
               </w:rPr>
               <w:t>String</w:t>
             </w:r>
-            <w:proofErr w:type="spellEnd"/>
           </w:p>
         </w:tc>
         <w:tc>
@@ -5583,7 +5607,6 @@
                 <w:lang w:val="pt-BR"/>
               </w:rPr>
             </w:pPr>
-            <w:proofErr w:type="spellStart"/>
             <w:r>
               <w:rPr>
                 <w:rFonts w:ascii="Calibri" w:hAnsi="Calibri"/>
@@ -5591,7 +5614,6 @@
               </w:rPr>
               <w:t>Combobox</w:t>
             </w:r>
-            <w:proofErr w:type="spellEnd"/>
           </w:p>
         </w:tc>
         <w:tc>
@@ -5883,7 +5905,6 @@
                 <w:lang w:val="pt-BR"/>
               </w:rPr>
             </w:pPr>
-            <w:proofErr w:type="spellStart"/>
             <w:r>
               <w:rPr>
                 <w:rFonts w:ascii="Calibri" w:hAnsi="Calibri"/>
@@ -5891,7 +5912,6 @@
               </w:rPr>
               <w:t>String</w:t>
             </w:r>
-            <w:proofErr w:type="spellEnd"/>
           </w:p>
         </w:tc>
         <w:tc>
@@ -6068,7 +6088,6 @@
                 <w:lang w:val="pt-BR"/>
               </w:rPr>
             </w:pPr>
-            <w:proofErr w:type="spellStart"/>
             <w:r>
               <w:rPr>
                 <w:rFonts w:ascii="Calibri" w:hAnsi="Calibri"/>
@@ -6076,7 +6095,6 @@
               </w:rPr>
               <w:t>String</w:t>
             </w:r>
-            <w:proofErr w:type="spellEnd"/>
           </w:p>
         </w:tc>
         <w:tc>
@@ -6138,7 +6156,6 @@
                 <w:lang w:val="pt-BR"/>
               </w:rPr>
             </w:pPr>
-            <w:proofErr w:type="spellStart"/>
             <w:r>
               <w:rPr>
                 <w:rFonts w:ascii="Calibri" w:hAnsi="Calibri"/>
@@ -6146,7 +6163,6 @@
               </w:rPr>
               <w:t>Combobox</w:t>
             </w:r>
-            <w:proofErr w:type="spellEnd"/>
           </w:p>
         </w:tc>
         <w:tc>
@@ -6255,7 +6271,6 @@
                 <w:lang w:val="pt-BR"/>
               </w:rPr>
             </w:pPr>
-            <w:proofErr w:type="spellStart"/>
             <w:r>
               <w:rPr>
                 <w:rFonts w:ascii="Calibri" w:hAnsi="Calibri"/>
@@ -6263,7 +6278,6 @@
               </w:rPr>
               <w:t>String</w:t>
             </w:r>
-            <w:proofErr w:type="spellEnd"/>
           </w:p>
         </w:tc>
         <w:tc>
@@ -6325,7 +6339,6 @@
                 <w:lang w:val="pt-BR"/>
               </w:rPr>
             </w:pPr>
-            <w:proofErr w:type="spellStart"/>
             <w:r>
               <w:rPr>
                 <w:rFonts w:ascii="Calibri" w:hAnsi="Calibri"/>
@@ -6333,7 +6346,6 @@
               </w:rPr>
               <w:t>TextArea</w:t>
             </w:r>
-            <w:proofErr w:type="spellEnd"/>
           </w:p>
         </w:tc>
         <w:tc>
@@ -6405,7 +6417,7 @@
     </w:tbl>
     <w:p>
       <w:pPr>
-        <w:pStyle w:val="BodyText"/>
+        <w:pStyle w:val="Corpodetexto"/>
         <w:rPr>
           <w:lang w:val="pt-BR"/>
         </w:rPr>
@@ -6426,7 +6438,7 @@
 </file>
 
 <file path=word/endnotes.xml><?xml version="1.0" encoding="utf-8"?>
-<w:endnotes xmlns:wpc="http://schemas.microsoft.com/office/word/2010/wordprocessingCanvas" xmlns:mc="http://schemas.openxmlformats.org/markup-compatibility/2006" xmlns:o="urn:schemas-microsoft-com:office:office" xmlns:r="http://schemas.openxmlformats.org/officeDocument/2006/relationships" xmlns:m="http://schemas.openxmlformats.org/officeDocument/2006/math" xmlns:v="urn:schemas-microsoft-com:vml" xmlns:wp14="http://schemas.microsoft.com/office/word/2010/wordprocessingDrawing" xmlns:wp="http://schemas.openxmlformats.org/drawingml/2006/wordprocessingDrawing" xmlns:w10="urn:schemas-microsoft-com:office:word" xmlns:w="http://schemas.openxmlformats.org/wordprocessingml/2006/main" xmlns:w14="http://schemas.microsoft.com/office/word/2010/wordml" xmlns:w15="http://schemas.microsoft.com/office/word/2012/wordml" xmlns:wpg="http://schemas.microsoft.com/office/word/2010/wordprocessingGroup" xmlns:wpi="http://schemas.microsoft.com/office/word/2010/wordprocessingInk" xmlns:wne="http://schemas.microsoft.com/office/word/2006/wordml" xmlns:wps="http://schemas.microsoft.com/office/word/2010/wordprocessingShape" mc:Ignorable="w14 w15 wp14">
+<w:endnotes xmlns:ve="http://schemas.openxmlformats.org/markup-compatibility/2006" xmlns:o="urn:schemas-microsoft-com:office:office" xmlns:r="http://schemas.openxmlformats.org/officeDocument/2006/relationships" xmlns:m="http://schemas.openxmlformats.org/officeDocument/2006/math" xmlns:v="urn:schemas-microsoft-com:vml" xmlns:wp="http://schemas.openxmlformats.org/drawingml/2006/wordprocessingDrawing" xmlns:w10="urn:schemas-microsoft-com:office:word" xmlns:w="http://schemas.openxmlformats.org/wordprocessingml/2006/main" xmlns:wne="http://schemas.microsoft.com/office/word/2006/wordml">
   <w:endnote w:type="separator" w:id="-1">
     <w:p>
       <w:pPr>
@@ -6451,7 +6463,7 @@
 </file>
 
 <file path=word/footer1.xml><?xml version="1.0" encoding="utf-8"?>
-<w:ftr xmlns:wpc="http://schemas.microsoft.com/office/word/2010/wordprocessingCanvas" xmlns:mc="http://schemas.openxmlformats.org/markup-compatibility/2006" xmlns:o="urn:schemas-microsoft-com:office:office" xmlns:r="http://schemas.openxmlformats.org/officeDocument/2006/relationships" xmlns:m="http://schemas.openxmlformats.org/officeDocument/2006/math" xmlns:v="urn:schemas-microsoft-com:vml" xmlns:wp14="http://schemas.microsoft.com/office/word/2010/wordprocessingDrawing" xmlns:wp="http://schemas.openxmlformats.org/drawingml/2006/wordprocessingDrawing" xmlns:w10="urn:schemas-microsoft-com:office:word" xmlns:w="http://schemas.openxmlformats.org/wordprocessingml/2006/main" xmlns:w14="http://schemas.microsoft.com/office/word/2010/wordml" xmlns:w15="http://schemas.microsoft.com/office/word/2012/wordml" xmlns:wpg="http://schemas.microsoft.com/office/word/2010/wordprocessingGroup" xmlns:wpi="http://schemas.microsoft.com/office/word/2010/wordprocessingInk" xmlns:wne="http://schemas.microsoft.com/office/word/2006/wordml" xmlns:wps="http://schemas.microsoft.com/office/word/2010/wordprocessingShape" mc:Ignorable="w14 w15 wp14">
+<w:ftr xmlns:ve="http://schemas.openxmlformats.org/markup-compatibility/2006" xmlns:o="urn:schemas-microsoft-com:office:office" xmlns:r="http://schemas.openxmlformats.org/officeDocument/2006/relationships" xmlns:m="http://schemas.openxmlformats.org/officeDocument/2006/math" xmlns:v="urn:schemas-microsoft-com:vml" xmlns:wp="http://schemas.openxmlformats.org/drawingml/2006/wordprocessingDrawing" xmlns:w10="urn:schemas-microsoft-com:office:word" xmlns:w="http://schemas.openxmlformats.org/wordprocessingml/2006/main" xmlns:wne="http://schemas.microsoft.com/office/word/2006/wordml">
   <w:tbl>
     <w:tblPr>
       <w:tblW w:w="9594" w:type="dxa"/>
@@ -6464,7 +6476,7 @@
         <w:insideV w:val="single" w:sz="6" w:space="0" w:color="auto"/>
       </w:tblBorders>
       <w:tblLayout w:type="fixed"/>
-      <w:tblLook w:val="0000" w:firstRow="0" w:lastRow="0" w:firstColumn="0" w:lastColumn="0" w:noHBand="0" w:noVBand="0"/>
+      <w:tblLook w:val="0000"/>
     </w:tblPr>
     <w:tblGrid>
       <w:gridCol w:w="108"/>
@@ -6631,7 +6643,7 @@
           </w:r>
           <w:r>
             <w:rPr>
-              <w:rStyle w:val="PageNumber"/>
+              <w:rStyle w:val="Nmerodepgina"/>
               <w:rFonts w:ascii="Calibri" w:hAnsi="Calibri"/>
               <w:lang w:val="pt-BR"/>
             </w:rPr>
@@ -6639,7 +6651,7 @@
           </w:r>
           <w:r>
             <w:rPr>
-              <w:rStyle w:val="PageNumber"/>
+              <w:rStyle w:val="Nmerodepgina"/>
               <w:rFonts w:ascii="Calibri" w:hAnsi="Calibri"/>
               <w:lang w:val="pt-BR"/>
             </w:rPr>
@@ -6647,7 +6659,7 @@
           </w:r>
           <w:r>
             <w:rPr>
-              <w:rStyle w:val="PageNumber"/>
+              <w:rStyle w:val="Nmerodepgina"/>
               <w:rFonts w:ascii="Calibri" w:hAnsi="Calibri"/>
               <w:lang w:val="pt-BR"/>
             </w:rPr>
@@ -6655,16 +6667,16 @@
           </w:r>
           <w:r>
             <w:rPr>
-              <w:rStyle w:val="PageNumber"/>
+              <w:rStyle w:val="Nmerodepgina"/>
               <w:rFonts w:ascii="Calibri" w:hAnsi="Calibri"/>
               <w:noProof/>
               <w:lang w:val="pt-BR"/>
             </w:rPr>
-            <w:t>5</w:t>
+            <w:t>2</w:t>
           </w:r>
           <w:r>
             <w:rPr>
-              <w:rStyle w:val="PageNumber"/>
+              <w:rStyle w:val="Nmerodepgina"/>
               <w:rFonts w:ascii="Calibri" w:hAnsi="Calibri"/>
               <w:lang w:val="pt-BR"/>
             </w:rPr>
@@ -6737,14 +6749,14 @@
   </w:tbl>
   <w:p>
     <w:pPr>
-      <w:pStyle w:val="Footer"/>
+      <w:pStyle w:val="Rodap"/>
     </w:pPr>
   </w:p>
 </w:ftr>
 </file>
 
 <file path=word/footnotes.xml><?xml version="1.0" encoding="utf-8"?>
-<w:footnotes xmlns:wpc="http://schemas.microsoft.com/office/word/2010/wordprocessingCanvas" xmlns:mc="http://schemas.openxmlformats.org/markup-compatibility/2006" xmlns:o="urn:schemas-microsoft-com:office:office" xmlns:r="http://schemas.openxmlformats.org/officeDocument/2006/relationships" xmlns:m="http://schemas.openxmlformats.org/officeDocument/2006/math" xmlns:v="urn:schemas-microsoft-com:vml" xmlns:wp14="http://schemas.microsoft.com/office/word/2010/wordprocessingDrawing" xmlns:wp="http://schemas.openxmlformats.org/drawingml/2006/wordprocessingDrawing" xmlns:w10="urn:schemas-microsoft-com:office:word" xmlns:w="http://schemas.openxmlformats.org/wordprocessingml/2006/main" xmlns:w14="http://schemas.microsoft.com/office/word/2010/wordml" xmlns:w15="http://schemas.microsoft.com/office/word/2012/wordml" xmlns:wpg="http://schemas.microsoft.com/office/word/2010/wordprocessingGroup" xmlns:wpi="http://schemas.microsoft.com/office/word/2010/wordprocessingInk" xmlns:wne="http://schemas.microsoft.com/office/word/2006/wordml" xmlns:wps="http://schemas.microsoft.com/office/word/2010/wordprocessingShape" mc:Ignorable="w14 w15 wp14">
+<w:footnotes xmlns:ve="http://schemas.openxmlformats.org/markup-compatibility/2006" xmlns:o="urn:schemas-microsoft-com:office:office" xmlns:r="http://schemas.openxmlformats.org/officeDocument/2006/relationships" xmlns:m="http://schemas.openxmlformats.org/officeDocument/2006/math" xmlns:v="urn:schemas-microsoft-com:vml" xmlns:wp="http://schemas.openxmlformats.org/drawingml/2006/wordprocessingDrawing" xmlns:w10="urn:schemas-microsoft-com:office:word" xmlns:w="http://schemas.openxmlformats.org/wordprocessingml/2006/main" xmlns:wne="http://schemas.microsoft.com/office/word/2006/wordml">
   <w:footnote w:type="separator" w:id="-1">
     <w:p>
       <w:pPr>
@@ -6769,7 +6781,7 @@
 </file>
 
 <file path=word/header1.xml><?xml version="1.0" encoding="utf-8"?>
-<w:hdr xmlns:wpc="http://schemas.microsoft.com/office/word/2010/wordprocessingCanvas" xmlns:mc="http://schemas.openxmlformats.org/markup-compatibility/2006" xmlns:o="urn:schemas-microsoft-com:office:office" xmlns:r="http://schemas.openxmlformats.org/officeDocument/2006/relationships" xmlns:m="http://schemas.openxmlformats.org/officeDocument/2006/math" xmlns:v="urn:schemas-microsoft-com:vml" xmlns:wp14="http://schemas.microsoft.com/office/word/2010/wordprocessingDrawing" xmlns:wp="http://schemas.openxmlformats.org/drawingml/2006/wordprocessingDrawing" xmlns:w10="urn:schemas-microsoft-com:office:word" xmlns:w="http://schemas.openxmlformats.org/wordprocessingml/2006/main" xmlns:w14="http://schemas.microsoft.com/office/word/2010/wordml" xmlns:w15="http://schemas.microsoft.com/office/word/2012/wordml" xmlns:wpg="http://schemas.microsoft.com/office/word/2010/wordprocessingGroup" xmlns:wpi="http://schemas.microsoft.com/office/word/2010/wordprocessingInk" xmlns:wne="http://schemas.microsoft.com/office/word/2006/wordml" xmlns:wps="http://schemas.microsoft.com/office/word/2010/wordprocessingShape" mc:Ignorable="w14 w15 wp14">
+<w:hdr xmlns:ve="http://schemas.openxmlformats.org/markup-compatibility/2006" xmlns:o="urn:schemas-microsoft-com:office:office" xmlns:r="http://schemas.openxmlformats.org/officeDocument/2006/relationships" xmlns:m="http://schemas.openxmlformats.org/officeDocument/2006/math" xmlns:v="urn:schemas-microsoft-com:vml" xmlns:wp="http://schemas.openxmlformats.org/drawingml/2006/wordprocessingDrawing" xmlns:w10="urn:schemas-microsoft-com:office:word" xmlns:w="http://schemas.openxmlformats.org/wordprocessingml/2006/main" xmlns:wne="http://schemas.microsoft.com/office/word/2006/wordml">
   <w:p>
     <w:pPr>
       <w:rPr>
@@ -6887,7 +6899,7 @@
 </file>
 
 <file path=word/header2.xml><?xml version="1.0" encoding="utf-8"?>
-<w:hdr xmlns:wpc="http://schemas.microsoft.com/office/word/2010/wordprocessingCanvas" xmlns:mc="http://schemas.openxmlformats.org/markup-compatibility/2006" xmlns:o="urn:schemas-microsoft-com:office:office" xmlns:r="http://schemas.openxmlformats.org/officeDocument/2006/relationships" xmlns:m="http://schemas.openxmlformats.org/officeDocument/2006/math" xmlns:v="urn:schemas-microsoft-com:vml" xmlns:wp14="http://schemas.microsoft.com/office/word/2010/wordprocessingDrawing" xmlns:wp="http://schemas.openxmlformats.org/drawingml/2006/wordprocessingDrawing" xmlns:w10="urn:schemas-microsoft-com:office:word" xmlns:w="http://schemas.openxmlformats.org/wordprocessingml/2006/main" xmlns:w14="http://schemas.microsoft.com/office/word/2010/wordml" xmlns:w15="http://schemas.microsoft.com/office/word/2012/wordml" xmlns:wpg="http://schemas.microsoft.com/office/word/2010/wordprocessingGroup" xmlns:wpi="http://schemas.microsoft.com/office/word/2010/wordprocessingInk" xmlns:wne="http://schemas.microsoft.com/office/word/2006/wordml" xmlns:wps="http://schemas.microsoft.com/office/word/2010/wordprocessingShape" mc:Ignorable="w14 w15 wp14">
+<w:hdr xmlns:ve="http://schemas.openxmlformats.org/markup-compatibility/2006" xmlns:o="urn:schemas-microsoft-com:office:office" xmlns:r="http://schemas.openxmlformats.org/officeDocument/2006/relationships" xmlns:m="http://schemas.openxmlformats.org/officeDocument/2006/math" xmlns:v="urn:schemas-microsoft-com:vml" xmlns:wp="http://schemas.openxmlformats.org/drawingml/2006/wordprocessingDrawing" xmlns:w10="urn:schemas-microsoft-com:office:word" xmlns:w="http://schemas.openxmlformats.org/wordprocessingml/2006/main" xmlns:wne="http://schemas.microsoft.com/office/word/2006/wordml">
   <w:tbl>
     <w:tblPr>
       <w:tblW w:w="9558" w:type="dxa"/>
@@ -6900,7 +6912,7 @@
         <w:insideV w:val="single" w:sz="6" w:space="0" w:color="auto"/>
       </w:tblBorders>
       <w:tblLayout w:type="fixed"/>
-      <w:tblLook w:val="0000" w:firstRow="0" w:lastRow="0" w:firstColumn="0" w:lastColumn="0" w:noHBand="0" w:noVBand="0"/>
+      <w:tblLook w:val="0000"/>
     </w:tblPr>
     <w:tblGrid>
       <w:gridCol w:w="7080"/>
@@ -6919,7 +6931,7 @@
         </w:tcPr>
         <w:p>
           <w:pPr>
-            <w:pStyle w:val="Header"/>
+            <w:pStyle w:val="Cabealho"/>
             <w:rPr>
               <w:rFonts w:ascii="Calibri" w:hAnsi="Calibri"/>
               <w:lang w:val="pt-BR"/>
@@ -7069,7 +7081,7 @@
   </w:tbl>
   <w:p>
     <w:pPr>
-      <w:pStyle w:val="Header"/>
+      <w:pStyle w:val="Cabealho"/>
       <w:rPr>
         <w:lang w:val="pt-BR"/>
       </w:rPr>
@@ -7079,7 +7091,7 @@
 </file>
 
 <file path=word/numbering.xml><?xml version="1.0" encoding="utf-8"?>
-<w:numbering xmlns:wpc="http://schemas.microsoft.com/office/word/2010/wordprocessingCanvas" xmlns:mc="http://schemas.openxmlformats.org/markup-compatibility/2006" xmlns:o="urn:schemas-microsoft-com:office:office" xmlns:r="http://schemas.openxmlformats.org/officeDocument/2006/relationships" xmlns:m="http://schemas.openxmlformats.org/officeDocument/2006/math" xmlns:v="urn:schemas-microsoft-com:vml" xmlns:wp14="http://schemas.microsoft.com/office/word/2010/wordprocessingDrawing" xmlns:wp="http://schemas.openxmlformats.org/drawingml/2006/wordprocessingDrawing" xmlns:w10="urn:schemas-microsoft-com:office:word" xmlns:w="http://schemas.openxmlformats.org/wordprocessingml/2006/main" xmlns:w14="http://schemas.microsoft.com/office/word/2010/wordml" xmlns:w15="http://schemas.microsoft.com/office/word/2012/wordml" xmlns:wpg="http://schemas.microsoft.com/office/word/2010/wordprocessingGroup" xmlns:wpi="http://schemas.microsoft.com/office/word/2010/wordprocessingInk" xmlns:wne="http://schemas.microsoft.com/office/word/2006/wordml" xmlns:wps="http://schemas.microsoft.com/office/word/2010/wordprocessingShape" mc:Ignorable="w14 w15 wp14">
+<w:numbering xmlns:ve="http://schemas.openxmlformats.org/markup-compatibility/2006" xmlns:o="urn:schemas-microsoft-com:office:office" xmlns:r="http://schemas.openxmlformats.org/officeDocument/2006/relationships" xmlns:m="http://schemas.openxmlformats.org/officeDocument/2006/math" xmlns:v="urn:schemas-microsoft-com:vml" xmlns:wp="http://schemas.openxmlformats.org/drawingml/2006/wordprocessingDrawing" xmlns:w10="urn:schemas-microsoft-com:office:word" xmlns:w="http://schemas.openxmlformats.org/wordprocessingml/2006/main" xmlns:wne="http://schemas.microsoft.com/office/word/2006/wordml">
   <w:abstractNum w:abstractNumId="0">
     <w:nsid w:val="FFFFFFFB"/>
     <w:multiLevelType w:val="multilevel"/>
@@ -7087,63 +7099,63 @@
     <w:lvl w:ilvl="0">
       <w:start w:val="1"/>
       <w:numFmt w:val="decimal"/>
-      <w:pStyle w:val="Heading1"/>
+      <w:pStyle w:val="Ttulo1"/>
       <w:lvlText w:val="%1."/>
       <w:lvlJc w:val="left"/>
     </w:lvl>
     <w:lvl w:ilvl="1">
       <w:start w:val="1"/>
       <w:numFmt w:val="decimal"/>
-      <w:pStyle w:val="Heading2"/>
+      <w:pStyle w:val="Ttulo2"/>
       <w:lvlText w:val="%1.%2"/>
       <w:lvlJc w:val="left"/>
     </w:lvl>
     <w:lvl w:ilvl="2">
       <w:start w:val="1"/>
       <w:numFmt w:val="decimal"/>
-      <w:pStyle w:val="Heading3"/>
+      <w:pStyle w:val="Ttulo3"/>
       <w:lvlText w:val="%1.%2.%3"/>
       <w:lvlJc w:val="left"/>
     </w:lvl>
     <w:lvl w:ilvl="3">
       <w:start w:val="1"/>
       <w:numFmt w:val="decimal"/>
-      <w:pStyle w:val="Heading4"/>
+      <w:pStyle w:val="Ttulo4"/>
       <w:lvlText w:val="%1.%2.%3.%4"/>
       <w:lvlJc w:val="left"/>
     </w:lvl>
     <w:lvl w:ilvl="4">
       <w:start w:val="1"/>
       <w:numFmt w:val="decimal"/>
-      <w:pStyle w:val="Heading5"/>
+      <w:pStyle w:val="Ttulo5"/>
       <w:lvlText w:val="%1.%2.%3.%4.%5"/>
       <w:lvlJc w:val="left"/>
     </w:lvl>
     <w:lvl w:ilvl="5">
       <w:start w:val="1"/>
       <w:numFmt w:val="decimal"/>
-      <w:pStyle w:val="Heading6"/>
+      <w:pStyle w:val="Ttulo6"/>
       <w:lvlText w:val="%1.%2.%3.%4.%5.%6"/>
       <w:lvlJc w:val="left"/>
     </w:lvl>
     <w:lvl w:ilvl="6">
       <w:start w:val="1"/>
       <w:numFmt w:val="decimal"/>
-      <w:pStyle w:val="Heading7"/>
+      <w:pStyle w:val="Ttulo7"/>
       <w:lvlText w:val="%1.%2.%3.%4.%5.%6.%7"/>
       <w:lvlJc w:val="left"/>
     </w:lvl>
     <w:lvl w:ilvl="7">
       <w:start w:val="1"/>
       <w:numFmt w:val="decimal"/>
-      <w:pStyle w:val="Heading8"/>
+      <w:pStyle w:val="Ttulo8"/>
       <w:lvlText w:val="%1.%2.%3.%4.%5.%6.%7.%8"/>
       <w:lvlJc w:val="left"/>
     </w:lvl>
     <w:lvl w:ilvl="8">
       <w:start w:val="1"/>
       <w:numFmt w:val="decimal"/>
-      <w:pStyle w:val="Heading9"/>
+      <w:pStyle w:val="Ttulo9"/>
       <w:lvlText w:val="%1.%2.%3.%4.%5.%6.%7.%8.%9"/>
       <w:lvlJc w:val="left"/>
     </w:lvl>
@@ -8774,388 +8786,156 @@
 </file>
 
 <file path=word/styles.xml><?xml version="1.0" encoding="utf-8"?>
-<w:styles xmlns:mc="http://schemas.openxmlformats.org/markup-compatibility/2006" xmlns:r="http://schemas.openxmlformats.org/officeDocument/2006/relationships" xmlns:w="http://schemas.openxmlformats.org/wordprocessingml/2006/main" xmlns:w14="http://schemas.microsoft.com/office/word/2010/wordml" xmlns:w15="http://schemas.microsoft.com/office/word/2012/wordml" mc:Ignorable="w14 w15">
+<w:styles xmlns:r="http://schemas.openxmlformats.org/officeDocument/2006/relationships" xmlns:w="http://schemas.openxmlformats.org/wordprocessingml/2006/main">
   <w:docDefaults>
     <w:rPrDefault>
       <w:rPr>
         <w:rFonts w:ascii="Times New Roman" w:eastAsia="Times New Roman" w:hAnsi="Times New Roman" w:cs="Times New Roman"/>
-        <w:lang w:val="en-US" w:eastAsia="en-US" w:bidi="ar-SA"/>
+        <w:lang w:val="pt-BR" w:eastAsia="pt-BR" w:bidi="ar-SA"/>
       </w:rPr>
     </w:rPrDefault>
     <w:pPrDefault/>
   </w:docDefaults>
-  <w:latentStyles w:defLockedState="0" w:defUIPriority="99" w:defSemiHidden="0" w:defUnhideWhenUsed="0" w:defQFormat="0" w:count="371">
-    <w:lsdException w:name="Normal" w:uiPriority="0" w:qFormat="1"/>
-    <w:lsdException w:name="heading 1" w:uiPriority="0" w:qFormat="1"/>
-    <w:lsdException w:name="heading 2" w:uiPriority="0" w:qFormat="1"/>
-    <w:lsdException w:name="heading 3" w:uiPriority="0" w:qFormat="1"/>
-    <w:lsdException w:name="heading 4" w:uiPriority="0" w:qFormat="1"/>
-    <w:lsdException w:name="heading 5" w:uiPriority="0" w:qFormat="1"/>
-    <w:lsdException w:name="heading 6" w:uiPriority="0" w:qFormat="1"/>
-    <w:lsdException w:name="heading 7" w:uiPriority="0" w:qFormat="1"/>
-    <w:lsdException w:name="heading 8" w:uiPriority="0" w:qFormat="1"/>
-    <w:lsdException w:name="heading 9" w:uiPriority="0" w:qFormat="1"/>
-    <w:lsdException w:name="index 1" w:semiHidden="1" w:unhideWhenUsed="1"/>
-    <w:lsdException w:name="index 2" w:semiHidden="1" w:unhideWhenUsed="1"/>
-    <w:lsdException w:name="index 3" w:semiHidden="1" w:unhideWhenUsed="1"/>
-    <w:lsdException w:name="index 4" w:semiHidden="1" w:unhideWhenUsed="1"/>
-    <w:lsdException w:name="index 5" w:semiHidden="1" w:unhideWhenUsed="1"/>
-    <w:lsdException w:name="index 6" w:semiHidden="1" w:unhideWhenUsed="1"/>
-    <w:lsdException w:name="index 7" w:semiHidden="1" w:unhideWhenUsed="1"/>
-    <w:lsdException w:name="index 8" w:semiHidden="1" w:unhideWhenUsed="1"/>
-    <w:lsdException w:name="index 9" w:semiHidden="1" w:unhideWhenUsed="1"/>
-    <w:lsdException w:name="toc 1" w:semiHidden="1" w:uiPriority="39" w:unhideWhenUsed="1"/>
-    <w:lsdException w:name="toc 2" w:semiHidden="1" w:uiPriority="39" w:unhideWhenUsed="1"/>
-    <w:lsdException w:name="toc 3" w:semiHidden="1" w:uiPriority="39" w:unhideWhenUsed="1"/>
-    <w:lsdException w:name="toc 4" w:semiHidden="1" w:uiPriority="39" w:unhideWhenUsed="1"/>
-    <w:lsdException w:name="toc 5" w:semiHidden="1" w:uiPriority="39" w:unhideWhenUsed="1"/>
-    <w:lsdException w:name="toc 6" w:semiHidden="1" w:uiPriority="39" w:unhideWhenUsed="1"/>
-    <w:lsdException w:name="toc 7" w:semiHidden="1" w:uiPriority="39" w:unhideWhenUsed="1"/>
-    <w:lsdException w:name="toc 8" w:semiHidden="1" w:uiPriority="39" w:unhideWhenUsed="1"/>
-    <w:lsdException w:name="toc 9" w:semiHidden="1" w:uiPriority="39" w:unhideWhenUsed="1"/>
-    <w:lsdException w:name="Normal Indent" w:semiHidden="1" w:unhideWhenUsed="1"/>
-    <w:lsdException w:name="footnote text" w:semiHidden="1" w:unhideWhenUsed="1"/>
-    <w:lsdException w:name="annotation text" w:semiHidden="1" w:unhideWhenUsed="1"/>
-    <w:lsdException w:name="header" w:semiHidden="1" w:unhideWhenUsed="1"/>
-    <w:lsdException w:name="footer" w:semiHidden="1" w:unhideWhenUsed="1"/>
-    <w:lsdException w:name="index heading" w:semiHidden="1" w:unhideWhenUsed="1"/>
-    <w:lsdException w:name="caption" w:semiHidden="1" w:uiPriority="35" w:unhideWhenUsed="1" w:qFormat="1"/>
-    <w:lsdException w:name="table of figures" w:semiHidden="1" w:unhideWhenUsed="1"/>
-    <w:lsdException w:name="envelope address" w:semiHidden="1" w:unhideWhenUsed="1"/>
-    <w:lsdException w:name="envelope return" w:semiHidden="1" w:unhideWhenUsed="1"/>
-    <w:lsdException w:name="footnote reference" w:semiHidden="1" w:unhideWhenUsed="1"/>
-    <w:lsdException w:name="annotation reference" w:semiHidden="1" w:unhideWhenUsed="1"/>
-    <w:lsdException w:name="line number" w:semiHidden="1" w:unhideWhenUsed="1"/>
-    <w:lsdException w:name="page number" w:semiHidden="1" w:uiPriority="0" w:unhideWhenUsed="1"/>
-    <w:lsdException w:name="endnote reference" w:semiHidden="1" w:unhideWhenUsed="1"/>
-    <w:lsdException w:name="endnote text" w:semiHidden="1" w:unhideWhenUsed="1"/>
-    <w:lsdException w:name="table of authorities" w:semiHidden="1" w:unhideWhenUsed="1"/>
-    <w:lsdException w:name="macro" w:semiHidden="1" w:unhideWhenUsed="1"/>
-    <w:lsdException w:name="toa heading" w:semiHidden="1" w:unhideWhenUsed="1"/>
-    <w:lsdException w:name="List" w:semiHidden="1" w:unhideWhenUsed="1"/>
-    <w:lsdException w:name="List Bullet" w:semiHidden="1" w:unhideWhenUsed="1"/>
-    <w:lsdException w:name="List Number" w:semiHidden="1" w:unhideWhenUsed="1"/>
-    <w:lsdException w:name="List 2" w:semiHidden="1" w:unhideWhenUsed="1"/>
-    <w:lsdException w:name="List 3" w:semiHidden="1" w:unhideWhenUsed="1"/>
-    <w:lsdException w:name="List 4" w:semiHidden="1" w:unhideWhenUsed="1"/>
-    <w:lsdException w:name="List 5" w:semiHidden="1" w:unhideWhenUsed="1"/>
-    <w:lsdException w:name="List Bullet 2" w:semiHidden="1" w:unhideWhenUsed="1"/>
-    <w:lsdException w:name="List Bullet 3" w:semiHidden="1" w:unhideWhenUsed="1"/>
-    <w:lsdException w:name="List Bullet 4" w:semiHidden="1" w:unhideWhenUsed="1"/>
-    <w:lsdException w:name="List Bullet 5" w:semiHidden="1" w:unhideWhenUsed="1"/>
-    <w:lsdException w:name="List Number 2" w:semiHidden="1" w:unhideWhenUsed="1"/>
-    <w:lsdException w:name="List Number 3" w:semiHidden="1" w:unhideWhenUsed="1"/>
-    <w:lsdException w:name="List Number 4" w:semiHidden="1" w:unhideWhenUsed="1"/>
-    <w:lsdException w:name="List Number 5" w:semiHidden="1" w:unhideWhenUsed="1"/>
-    <w:lsdException w:name="Title" w:uiPriority="0" w:qFormat="1"/>
-    <w:lsdException w:name="Closing" w:semiHidden="1" w:unhideWhenUsed="1"/>
-    <w:lsdException w:name="Signature" w:semiHidden="1" w:unhideWhenUsed="1"/>
-    <w:lsdException w:name="Default Paragraph Font" w:semiHidden="1" w:uiPriority="1" w:unhideWhenUsed="1"/>
-    <w:lsdException w:name="Body Text" w:semiHidden="1" w:uiPriority="0" w:unhideWhenUsed="1"/>
-    <w:lsdException w:name="Body Text Indent" w:semiHidden="1" w:unhideWhenUsed="1"/>
-    <w:lsdException w:name="List Continue" w:semiHidden="1" w:unhideWhenUsed="1"/>
-    <w:lsdException w:name="List Continue 2" w:semiHidden="1" w:unhideWhenUsed="1"/>
-    <w:lsdException w:name="List Continue 3" w:semiHidden="1" w:unhideWhenUsed="1"/>
-    <w:lsdException w:name="List Continue 4" w:semiHidden="1" w:unhideWhenUsed="1"/>
-    <w:lsdException w:name="List Continue 5" w:semiHidden="1" w:unhideWhenUsed="1"/>
-    <w:lsdException w:name="Message Header" w:semiHidden="1" w:unhideWhenUsed="1"/>
-    <w:lsdException w:name="Subtitle" w:uiPriority="11" w:qFormat="1"/>
-    <w:lsdException w:name="Salutation" w:semiHidden="1" w:unhideWhenUsed="1"/>
-    <w:lsdException w:name="Date" w:semiHidden="1" w:unhideWhenUsed="1"/>
-    <w:lsdException w:name="Body Text First Indent" w:semiHidden="1" w:unhideWhenUsed="1"/>
-    <w:lsdException w:name="Body Text First Indent 2" w:semiHidden="1" w:unhideWhenUsed="1"/>
-    <w:lsdException w:name="Note Heading" w:semiHidden="1" w:unhideWhenUsed="1"/>
-    <w:lsdException w:name="Body Text 2" w:semiHidden="1" w:unhideWhenUsed="1"/>
-    <w:lsdException w:name="Body Text 3" w:semiHidden="1" w:unhideWhenUsed="1"/>
-    <w:lsdException w:name="Body Text Indent 2" w:semiHidden="1" w:unhideWhenUsed="1"/>
-    <w:lsdException w:name="Body Text Indent 3" w:semiHidden="1" w:unhideWhenUsed="1"/>
-    <w:lsdException w:name="Block Text" w:semiHidden="1" w:unhideWhenUsed="1"/>
-    <w:lsdException w:name="Hyperlink" w:semiHidden="1" w:unhideWhenUsed="1"/>
-    <w:lsdException w:name="FollowedHyperlink" w:semiHidden="1" w:unhideWhenUsed="1"/>
-    <w:lsdException w:name="Strong" w:uiPriority="22" w:qFormat="1"/>
-    <w:lsdException w:name="Emphasis" w:uiPriority="20" w:qFormat="1"/>
-    <w:lsdException w:name="Document Map" w:semiHidden="1" w:unhideWhenUsed="1"/>
-    <w:lsdException w:name="Plain Text" w:semiHidden="1" w:unhideWhenUsed="1"/>
-    <w:lsdException w:name="E-mail Signature" w:semiHidden="1" w:unhideWhenUsed="1"/>
-    <w:lsdException w:name="HTML Top of Form" w:semiHidden="1" w:unhideWhenUsed="1"/>
-    <w:lsdException w:name="HTML Bottom of Form" w:semiHidden="1" w:unhideWhenUsed="1"/>
-    <w:lsdException w:name="Normal (Web)" w:semiHidden="1" w:unhideWhenUsed="1"/>
-    <w:lsdException w:name="HTML Acronym" w:semiHidden="1" w:unhideWhenUsed="1"/>
-    <w:lsdException w:name="HTML Address" w:semiHidden="1" w:unhideWhenUsed="1"/>
-    <w:lsdException w:name="HTML Cite" w:semiHidden="1" w:unhideWhenUsed="1"/>
-    <w:lsdException w:name="HTML Code" w:semiHidden="1" w:unhideWhenUsed="1"/>
-    <w:lsdException w:name="HTML Definition" w:semiHidden="1" w:unhideWhenUsed="1"/>
-    <w:lsdException w:name="HTML Keyboard" w:semiHidden="1" w:unhideWhenUsed="1"/>
-    <w:lsdException w:name="HTML Preformatted" w:semiHidden="1" w:unhideWhenUsed="1"/>
-    <w:lsdException w:name="HTML Sample" w:semiHidden="1" w:unhideWhenUsed="1"/>
-    <w:lsdException w:name="HTML Typewriter" w:semiHidden="1" w:unhideWhenUsed="1"/>
-    <w:lsdException w:name="HTML Variable" w:semiHidden="1" w:unhideWhenUsed="1"/>
-    <w:lsdException w:name="Normal Table" w:semiHidden="1" w:unhideWhenUsed="1"/>
-    <w:lsdException w:name="annotation subject" w:semiHidden="1" w:unhideWhenUsed="1"/>
-    <w:lsdException w:name="No List" w:semiHidden="1" w:unhideWhenUsed="1"/>
-    <w:lsdException w:name="Outline List 1" w:semiHidden="1" w:unhideWhenUsed="1"/>
-    <w:lsdException w:name="Outline List 2" w:semiHidden="1" w:unhideWhenUsed="1"/>
-    <w:lsdException w:name="Outline List 3" w:semiHidden="1" w:unhideWhenUsed="1"/>
-    <w:lsdException w:name="Table Simple 1" w:semiHidden="1" w:unhideWhenUsed="1"/>
-    <w:lsdException w:name="Table Simple 2" w:semiHidden="1" w:unhideWhenUsed="1"/>
-    <w:lsdException w:name="Table Simple 3" w:semiHidden="1" w:unhideWhenUsed="1"/>
-    <w:lsdException w:name="Table Classic 1" w:semiHidden="1" w:unhideWhenUsed="1"/>
-    <w:lsdException w:name="Table Classic 2" w:semiHidden="1" w:unhideWhenUsed="1"/>
-    <w:lsdException w:name="Table Classic 3" w:semiHidden="1" w:unhideWhenUsed="1"/>
-    <w:lsdException w:name="Table Classic 4" w:semiHidden="1" w:unhideWhenUsed="1"/>
-    <w:lsdException w:name="Table Colorful 1" w:semiHidden="1" w:unhideWhenUsed="1"/>
-    <w:lsdException w:name="Table Colorful 2" w:semiHidden="1" w:unhideWhenUsed="1"/>
-    <w:lsdException w:name="Table Colorful 3" w:semiHidden="1" w:unhideWhenUsed="1"/>
-    <w:lsdException w:name="Table Columns 1" w:semiHidden="1" w:unhideWhenUsed="1"/>
-    <w:lsdException w:name="Table Columns 2" w:semiHidden="1" w:unhideWhenUsed="1"/>
-    <w:lsdException w:name="Table Columns 3" w:semiHidden="1" w:unhideWhenUsed="1"/>
-    <w:lsdException w:name="Table Columns 4" w:semiHidden="1" w:unhideWhenUsed="1"/>
-    <w:lsdException w:name="Table Columns 5" w:semiHidden="1" w:unhideWhenUsed="1"/>
-    <w:lsdException w:name="Table Grid 1" w:semiHidden="1" w:unhideWhenUsed="1"/>
-    <w:lsdException w:name="Table Grid 2" w:semiHidden="1" w:unhideWhenUsed="1"/>
-    <w:lsdException w:name="Table Grid 3" w:semiHidden="1" w:unhideWhenUsed="1"/>
-    <w:lsdException w:name="Table Grid 4" w:semiHidden="1" w:unhideWhenUsed="1"/>
-    <w:lsdException w:name="Table Grid 5" w:semiHidden="1" w:unhideWhenUsed="1"/>
-    <w:lsdException w:name="Table Grid 6" w:semiHidden="1" w:unhideWhenUsed="1"/>
-    <w:lsdException w:name="Table Grid 7" w:semiHidden="1" w:unhideWhenUsed="1"/>
-    <w:lsdException w:name="Table Grid 8" w:semiHidden="1" w:unhideWhenUsed="1"/>
-    <w:lsdException w:name="Table List 1" w:semiHidden="1" w:unhideWhenUsed="1"/>
-    <w:lsdException w:name="Table List 2" w:semiHidden="1" w:unhideWhenUsed="1"/>
-    <w:lsdException w:name="Table List 3" w:semiHidden="1" w:unhideWhenUsed="1"/>
-    <w:lsdException w:name="Table List 4" w:semiHidden="1" w:unhideWhenUsed="1"/>
-    <w:lsdException w:name="Table List 5" w:semiHidden="1" w:unhideWhenUsed="1"/>
-    <w:lsdException w:name="Table List 6" w:semiHidden="1" w:unhideWhenUsed="1"/>
-    <w:lsdException w:name="Table List 7" w:semiHidden="1" w:unhideWhenUsed="1"/>
-    <w:lsdException w:name="Table List 8" w:semiHidden="1" w:unhideWhenUsed="1"/>
-    <w:lsdException w:name="Table 3D effects 1" w:semiHidden="1" w:unhideWhenUsed="1"/>
-    <w:lsdException w:name="Table 3D effects 2" w:semiHidden="1" w:unhideWhenUsed="1"/>
-    <w:lsdException w:name="Table 3D effects 3" w:semiHidden="1" w:unhideWhenUsed="1"/>
-    <w:lsdException w:name="Table Contemporary" w:semiHidden="1" w:unhideWhenUsed="1"/>
-    <w:lsdException w:name="Table Elegant" w:semiHidden="1" w:unhideWhenUsed="1"/>
-    <w:lsdException w:name="Table Professional" w:semiHidden="1" w:unhideWhenUsed="1"/>
-    <w:lsdException w:name="Table Subtle 1" w:semiHidden="1" w:unhideWhenUsed="1"/>
-    <w:lsdException w:name="Table Subtle 2" w:semiHidden="1" w:unhideWhenUsed="1"/>
-    <w:lsdException w:name="Table Web 1" w:semiHidden="1" w:unhideWhenUsed="1"/>
-    <w:lsdException w:name="Table Web 2" w:semiHidden="1" w:unhideWhenUsed="1"/>
-    <w:lsdException w:name="Table Web 3" w:semiHidden="1" w:unhideWhenUsed="1"/>
-    <w:lsdException w:name="Balloon Text" w:semiHidden="1" w:unhideWhenUsed="1"/>
-    <w:lsdException w:name="Table Grid" w:uiPriority="39"/>
-    <w:lsdException w:name="Table Theme" w:semiHidden="1" w:unhideWhenUsed="1"/>
-    <w:lsdException w:name="Placeholder Text" w:semiHidden="1"/>
-    <w:lsdException w:name="No Spacing" w:uiPriority="1" w:qFormat="1"/>
-    <w:lsdException w:name="Light Shading" w:uiPriority="60"/>
-    <w:lsdException w:name="Light List" w:uiPriority="61"/>
-    <w:lsdException w:name="Light Grid" w:uiPriority="62"/>
-    <w:lsdException w:name="Medium Shading 1" w:uiPriority="63"/>
-    <w:lsdException w:name="Medium Shading 2" w:uiPriority="64"/>
-    <w:lsdException w:name="Medium List 1" w:uiPriority="65"/>
-    <w:lsdException w:name="Medium List 2" w:uiPriority="66"/>
-    <w:lsdException w:name="Medium Grid 1" w:uiPriority="67"/>
-    <w:lsdException w:name="Medium Grid 2" w:uiPriority="68"/>
-    <w:lsdException w:name="Medium Grid 3" w:uiPriority="69"/>
-    <w:lsdException w:name="Dark List" w:uiPriority="70"/>
-    <w:lsdException w:name="Colorful Shading" w:uiPriority="71"/>
-    <w:lsdException w:name="Colorful List" w:uiPriority="72"/>
-    <w:lsdException w:name="Colorful Grid" w:uiPriority="73"/>
-    <w:lsdException w:name="Light Shading Accent 1" w:uiPriority="60"/>
-    <w:lsdException w:name="Light List Accent 1" w:uiPriority="61"/>
-    <w:lsdException w:name="Light Grid Accent 1" w:uiPriority="62"/>
-    <w:lsdException w:name="Medium Shading 1 Accent 1" w:uiPriority="63"/>
-    <w:lsdException w:name="Medium Shading 2 Accent 1" w:uiPriority="64"/>
-    <w:lsdException w:name="Medium List 1 Accent 1" w:uiPriority="65"/>
-    <w:lsdException w:name="Revision" w:semiHidden="1"/>
-    <w:lsdException w:name="List Paragraph" w:uiPriority="34" w:qFormat="1"/>
-    <w:lsdException w:name="Quote" w:uiPriority="29" w:qFormat="1"/>
-    <w:lsdException w:name="Intense Quote" w:uiPriority="30" w:qFormat="1"/>
-    <w:lsdException w:name="Medium List 2 Accent 1" w:uiPriority="66"/>
-    <w:lsdException w:name="Medium Grid 1 Accent 1" w:uiPriority="67"/>
-    <w:lsdException w:name="Medium Grid 2 Accent 1" w:uiPriority="68"/>
-    <w:lsdException w:name="Medium Grid 3 Accent 1" w:uiPriority="69"/>
-    <w:lsdException w:name="Dark List Accent 1" w:uiPriority="70"/>
-    <w:lsdException w:name="Colorful Shading Accent 1" w:uiPriority="71"/>
-    <w:lsdException w:name="Colorful List Accent 1" w:uiPriority="72"/>
-    <w:lsdException w:name="Colorful Grid Accent 1" w:uiPriority="73"/>
-    <w:lsdException w:name="Light Shading Accent 2" w:uiPriority="60"/>
-    <w:lsdException w:name="Light List Accent 2" w:uiPriority="61"/>
-    <w:lsdException w:name="Light Grid Accent 2" w:uiPriority="62"/>
-    <w:lsdException w:name="Medium Shading 1 Accent 2" w:uiPriority="63"/>
-    <w:lsdException w:name="Medium Shading 2 Accent 2" w:uiPriority="64"/>
-    <w:lsdException w:name="Medium List 1 Accent 2" w:uiPriority="65"/>
-    <w:lsdException w:name="Medium List 2 Accent 2" w:uiPriority="66"/>
-    <w:lsdException w:name="Medium Grid 1 Accent 2" w:uiPriority="67"/>
-    <w:lsdException w:name="Medium Grid 2 Accent 2" w:uiPriority="68"/>
-    <w:lsdException w:name="Medium Grid 3 Accent 2" w:uiPriority="69"/>
-    <w:lsdException w:name="Dark List Accent 2" w:uiPriority="70"/>
-    <w:lsdException w:name="Colorful Shading Accent 2" w:uiPriority="71"/>
-    <w:lsdException w:name="Colorful List Accent 2" w:uiPriority="72"/>
-    <w:lsdException w:name="Colorful Grid Accent 2" w:uiPriority="73"/>
-    <w:lsdException w:name="Light Shading Accent 3" w:uiPriority="60"/>
-    <w:lsdException w:name="Light List Accent 3" w:uiPriority="61"/>
-    <w:lsdException w:name="Light Grid Accent 3" w:uiPriority="62"/>
-    <w:lsdException w:name="Medium Shading 1 Accent 3" w:uiPriority="63"/>
-    <w:lsdException w:name="Medium Shading 2 Accent 3" w:uiPriority="64"/>
-    <w:lsdException w:name="Medium List 1 Accent 3" w:uiPriority="65"/>
-    <w:lsdException w:name="Medium List 2 Accent 3" w:uiPriority="66"/>
-    <w:lsdException w:name="Medium Grid 1 Accent 3" w:uiPriority="67"/>
-    <w:lsdException w:name="Medium Grid 2 Accent 3" w:uiPriority="68"/>
-    <w:lsdException w:name="Medium Grid 3 Accent 3" w:uiPriority="69"/>
-    <w:lsdException w:name="Dark List Accent 3" w:uiPriority="70"/>
-    <w:lsdException w:name="Colorful Shading Accent 3" w:uiPriority="71"/>
-    <w:lsdException w:name="Colorful List Accent 3" w:uiPriority="72"/>
-    <w:lsdException w:name="Colorful Grid Accent 3" w:uiPriority="73"/>
-    <w:lsdException w:name="Light Shading Accent 4" w:uiPriority="60"/>
-    <w:lsdException w:name="Light List Accent 4" w:uiPriority="61"/>
-    <w:lsdException w:name="Light Grid Accent 4" w:uiPriority="62"/>
-    <w:lsdException w:name="Medium Shading 1 Accent 4" w:uiPriority="63"/>
-    <w:lsdException w:name="Medium Shading 2 Accent 4" w:uiPriority="64"/>
-    <w:lsdException w:name="Medium List 1 Accent 4" w:uiPriority="65"/>
-    <w:lsdException w:name="Medium List 2 Accent 4" w:uiPriority="66"/>
-    <w:lsdException w:name="Medium Grid 1 Accent 4" w:uiPriority="67"/>
-    <w:lsdException w:name="Medium Grid 2 Accent 4" w:uiPriority="68"/>
-    <w:lsdException w:name="Medium Grid 3 Accent 4" w:uiPriority="69"/>
-    <w:lsdException w:name="Dark List Accent 4" w:uiPriority="70"/>
-    <w:lsdException w:name="Colorful Shading Accent 4" w:uiPriority="71"/>
-    <w:lsdException w:name="Colorful List Accent 4" w:uiPriority="72"/>
-    <w:lsdException w:name="Colorful Grid Accent 4" w:uiPriority="73"/>
-    <w:lsdException w:name="Light Shading Accent 5" w:uiPriority="60"/>
-    <w:lsdException w:name="Light List Accent 5" w:uiPriority="61"/>
-    <w:lsdException w:name="Light Grid Accent 5" w:uiPriority="62"/>
-    <w:lsdException w:name="Medium Shading 1 Accent 5" w:uiPriority="63"/>
-    <w:lsdException w:name="Medium Shading 2 Accent 5" w:uiPriority="64"/>
-    <w:lsdException w:name="Medium List 1 Accent 5" w:uiPriority="65"/>
-    <w:lsdException w:name="Medium List 2 Accent 5" w:uiPriority="66"/>
-    <w:lsdException w:name="Medium Grid 1 Accent 5" w:uiPriority="67"/>
-    <w:lsdException w:name="Medium Grid 2 Accent 5" w:uiPriority="68"/>
-    <w:lsdException w:name="Medium Grid 3 Accent 5" w:uiPriority="69"/>
-    <w:lsdException w:name="Dark List Accent 5" w:uiPriority="70"/>
-    <w:lsdException w:name="Colorful Shading Accent 5" w:uiPriority="71"/>
-    <w:lsdException w:name="Colorful List Accent 5" w:uiPriority="72"/>
-    <w:lsdException w:name="Colorful Grid Accent 5" w:uiPriority="73"/>
-    <w:lsdException w:name="Light Shading Accent 6" w:uiPriority="60"/>
-    <w:lsdException w:name="Light List Accent 6" w:uiPriority="61"/>
-    <w:lsdException w:name="Light Grid Accent 6" w:uiPriority="62"/>
-    <w:lsdException w:name="Medium Shading 1 Accent 6" w:uiPriority="63"/>
-    <w:lsdException w:name="Medium Shading 2 Accent 6" w:uiPriority="64"/>
-    <w:lsdException w:name="Medium List 1 Accent 6" w:uiPriority="65"/>
-    <w:lsdException w:name="Medium List 2 Accent 6" w:uiPriority="66"/>
-    <w:lsdException w:name="Medium Grid 1 Accent 6" w:uiPriority="67"/>
-    <w:lsdException w:name="Medium Grid 2 Accent 6" w:uiPriority="68"/>
-    <w:lsdException w:name="Medium Grid 3 Accent 6" w:uiPriority="69"/>
-    <w:lsdException w:name="Dark List Accent 6" w:uiPriority="70"/>
-    <w:lsdException w:name="Colorful Shading Accent 6" w:uiPriority="71"/>
-    <w:lsdException w:name="Colorful List Accent 6" w:uiPriority="72"/>
-    <w:lsdException w:name="Colorful Grid Accent 6" w:uiPriority="73"/>
-    <w:lsdException w:name="Subtle Emphasis" w:uiPriority="19" w:qFormat="1"/>
-    <w:lsdException w:name="Intense Emphasis" w:uiPriority="21" w:qFormat="1"/>
-    <w:lsdException w:name="Subtle Reference" w:uiPriority="31" w:qFormat="1"/>
-    <w:lsdException w:name="Intense Reference" w:uiPriority="32" w:qFormat="1"/>
-    <w:lsdException w:name="Book Title" w:uiPriority="33" w:qFormat="1"/>
-    <w:lsdException w:name="Bibliography" w:semiHidden="1" w:uiPriority="37" w:unhideWhenUsed="1"/>
-    <w:lsdException w:name="TOC Heading" w:semiHidden="1" w:uiPriority="39" w:unhideWhenUsed="1" w:qFormat="1"/>
-    <w:lsdException w:name="Plain Table 1" w:uiPriority="41"/>
-    <w:lsdException w:name="Plain Table 2" w:uiPriority="42"/>
-    <w:lsdException w:name="Plain Table 3" w:uiPriority="43"/>
-    <w:lsdException w:name="Plain Table 4" w:uiPriority="44"/>
-    <w:lsdException w:name="Plain Table 5" w:uiPriority="45"/>
-    <w:lsdException w:name="Grid Table Light" w:uiPriority="40"/>
-    <w:lsdException w:name="Grid Table 1 Light" w:uiPriority="46"/>
-    <w:lsdException w:name="Grid Table 2" w:uiPriority="47"/>
-    <w:lsdException w:name="Grid Table 3" w:uiPriority="48"/>
-    <w:lsdException w:name="Grid Table 4" w:uiPriority="49"/>
-    <w:lsdException w:name="Grid Table 5 Dark" w:uiPriority="50"/>
-    <w:lsdException w:name="Grid Table 6 Colorful" w:uiPriority="51"/>
-    <w:lsdException w:name="Grid Table 7 Colorful" w:uiPriority="52"/>
-    <w:lsdException w:name="Grid Table 1 Light Accent 1" w:uiPriority="46"/>
-    <w:lsdException w:name="Grid Table 2 Accent 1" w:uiPriority="47"/>
-    <w:lsdException w:name="Grid Table 3 Accent 1" w:uiPriority="48"/>
-    <w:lsdException w:name="Grid Table 4 Accent 1" w:uiPriority="49"/>
-    <w:lsdException w:name="Grid Table 5 Dark Accent 1" w:uiPriority="50"/>
-    <w:lsdException w:name="Grid Table 6 Colorful Accent 1" w:uiPriority="51"/>
-    <w:lsdException w:name="Grid Table 7 Colorful Accent 1" w:uiPriority="52"/>
-    <w:lsdException w:name="Grid Table 1 Light Accent 2" w:uiPriority="46"/>
-    <w:lsdException w:name="Grid Table 2 Accent 2" w:uiPriority="47"/>
-    <w:lsdException w:name="Grid Table 3 Accent 2" w:uiPriority="48"/>
-    <w:lsdException w:name="Grid Table 4 Accent 2" w:uiPriority="49"/>
-    <w:lsdException w:name="Grid Table 5 Dark Accent 2" w:uiPriority="50"/>
-    <w:lsdException w:name="Grid Table 6 Colorful Accent 2" w:uiPriority="51"/>
-    <w:lsdException w:name="Grid Table 7 Colorful Accent 2" w:uiPriority="52"/>
-    <w:lsdException w:name="Grid Table 1 Light Accent 3" w:uiPriority="46"/>
-    <w:lsdException w:name="Grid Table 2 Accent 3" w:uiPriority="47"/>
-    <w:lsdException w:name="Grid Table 3 Accent 3" w:uiPriority="48"/>
-    <w:lsdException w:name="Grid Table 4 Accent 3" w:uiPriority="49"/>
-    <w:lsdException w:name="Grid Table 5 Dark Accent 3" w:uiPriority="50"/>
-    <w:lsdException w:name="Grid Table 6 Colorful Accent 3" w:uiPriority="51"/>
-    <w:lsdException w:name="Grid Table 7 Colorful Accent 3" w:uiPriority="52"/>
-    <w:lsdException w:name="Grid Table 1 Light Accent 4" w:uiPriority="46"/>
-    <w:lsdException w:name="Grid Table 2 Accent 4" w:uiPriority="47"/>
-    <w:lsdException w:name="Grid Table 3 Accent 4" w:uiPriority="48"/>
-    <w:lsdException w:name="Grid Table 4 Accent 4" w:uiPriority="49"/>
-    <w:lsdException w:name="Grid Table 5 Dark Accent 4" w:uiPriority="50"/>
-    <w:lsdException w:name="Grid Table 6 Colorful Accent 4" w:uiPriority="51"/>
-    <w:lsdException w:name="Grid Table 7 Colorful Accent 4" w:uiPriority="52"/>
-    <w:lsdException w:name="Grid Table 1 Light Accent 5" w:uiPriority="46"/>
-    <w:lsdException w:name="Grid Table 2 Accent 5" w:uiPriority="47"/>
-    <w:lsdException w:name="Grid Table 3 Accent 5" w:uiPriority="48"/>
-    <w:lsdException w:name="Grid Table 4 Accent 5" w:uiPriority="49"/>
-    <w:lsdException w:name="Grid Table 5 Dark Accent 5" w:uiPriority="50"/>
-    <w:lsdException w:name="Grid Table 6 Colorful Accent 5" w:uiPriority="51"/>
-    <w:lsdException w:name="Grid Table 7 Colorful Accent 5" w:uiPriority="52"/>
-    <w:lsdException w:name="Grid Table 1 Light Accent 6" w:uiPriority="46"/>
-    <w:lsdException w:name="Grid Table 2 Accent 6" w:uiPriority="47"/>
-    <w:lsdException w:name="Grid Table 3 Accent 6" w:uiPriority="48"/>
-    <w:lsdException w:name="Grid Table 4 Accent 6" w:uiPriority="49"/>
-    <w:lsdException w:name="Grid Table 5 Dark Accent 6" w:uiPriority="50"/>
-    <w:lsdException w:name="Grid Table 6 Colorful Accent 6" w:uiPriority="51"/>
-    <w:lsdException w:name="Grid Table 7 Colorful Accent 6" w:uiPriority="52"/>
-    <w:lsdException w:name="List Table 1 Light" w:uiPriority="46"/>
-    <w:lsdException w:name="List Table 2" w:uiPriority="47"/>
-    <w:lsdException w:name="List Table 3" w:uiPriority="48"/>
-    <w:lsdException w:name="List Table 4" w:uiPriority="49"/>
-    <w:lsdException w:name="List Table 5 Dark" w:uiPriority="50"/>
-    <w:lsdException w:name="List Table 6 Colorful" w:uiPriority="51"/>
-    <w:lsdException w:name="List Table 7 Colorful" w:uiPriority="52"/>
-    <w:lsdException w:name="List Table 1 Light Accent 1" w:uiPriority="46"/>
-    <w:lsdException w:name="List Table 2 Accent 1" w:uiPriority="47"/>
-    <w:lsdException w:name="List Table 3 Accent 1" w:uiPriority="48"/>
-    <w:lsdException w:name="List Table 4 Accent 1" w:uiPriority="49"/>
-    <w:lsdException w:name="List Table 5 Dark Accent 1" w:uiPriority="50"/>
-    <w:lsdException w:name="List Table 6 Colorful Accent 1" w:uiPriority="51"/>
-    <w:lsdException w:name="List Table 7 Colorful Accent 1" w:uiPriority="52"/>
-    <w:lsdException w:name="List Table 1 Light Accent 2" w:uiPriority="46"/>
-    <w:lsdException w:name="List Table 2 Accent 2" w:uiPriority="47"/>
-    <w:lsdException w:name="List Table 3 Accent 2" w:uiPriority="48"/>
-    <w:lsdException w:name="List Table 4 Accent 2" w:uiPriority="49"/>
-    <w:lsdException w:name="List Table 5 Dark Accent 2" w:uiPriority="50"/>
-    <w:lsdException w:name="List Table 6 Colorful Accent 2" w:uiPriority="51"/>
-    <w:lsdException w:name="List Table 7 Colorful Accent 2" w:uiPriority="52"/>
-    <w:lsdException w:name="List Table 1 Light Accent 3" w:uiPriority="46"/>
-    <w:lsdException w:name="List Table 2 Accent 3" w:uiPriority="47"/>
-    <w:lsdException w:name="List Table 3 Accent 3" w:uiPriority="48"/>
-    <w:lsdException w:name="List Table 4 Accent 3" w:uiPriority="49"/>
-    <w:lsdException w:name="List Table 5 Dark Accent 3" w:uiPriority="50"/>
-    <w:lsdException w:name="List Table 6 Colorful Accent 3" w:uiPriority="51"/>
-    <w:lsdException w:name="List Table 7 Colorful Accent 3" w:uiPriority="52"/>
-    <w:lsdException w:name="List Table 1 Light Accent 4" w:uiPriority="46"/>
-    <w:lsdException w:name="List Table 2 Accent 4" w:uiPriority="47"/>
-    <w:lsdException w:name="List Table 3 Accent 4" w:uiPriority="48"/>
-    <w:lsdException w:name="List Table 4 Accent 4" w:uiPriority="49"/>
-    <w:lsdException w:name="List Table 5 Dark Accent 4" w:uiPriority="50"/>
-    <w:lsdException w:name="List Table 6 Colorful Accent 4" w:uiPriority="51"/>
-    <w:lsdException w:name="List Table 7 Colorful Accent 4" w:uiPriority="52"/>
-    <w:lsdException w:name="List Table 1 Light Accent 5" w:uiPriority="46"/>
-    <w:lsdException w:name="List Table 2 Accent 5" w:uiPriority="47"/>
-    <w:lsdException w:name="List Table 3 Accent 5" w:uiPriority="48"/>
-    <w:lsdException w:name="List Table 4 Accent 5" w:uiPriority="49"/>
-    <w:lsdException w:name="List Table 5 Dark Accent 5" w:uiPriority="50"/>
-    <w:lsdException w:name="List Table 6 Colorful Accent 5" w:uiPriority="51"/>
-    <w:lsdException w:name="List Table 7 Colorful Accent 5" w:uiPriority="52"/>
-    <w:lsdException w:name="List Table 1 Light Accent 6" w:uiPriority="46"/>
-    <w:lsdException w:name="List Table 2 Accent 6" w:uiPriority="47"/>
-    <w:lsdException w:name="List Table 3 Accent 6" w:uiPriority="48"/>
-    <w:lsdException w:name="List Table 4 Accent 6" w:uiPriority="49"/>
-    <w:lsdException w:name="List Table 5 Dark Accent 6" w:uiPriority="50"/>
-    <w:lsdException w:name="List Table 6 Colorful Accent 6" w:uiPriority="51"/>
-    <w:lsdException w:name="List Table 7 Colorful Accent 6" w:uiPriority="52"/>
+  <w:latentStyles w:defLockedState="0" w:defUIPriority="99" w:defSemiHidden="1" w:defUnhideWhenUsed="1" w:defQFormat="0" w:count="267">
+    <w:lsdException w:name="Normal" w:semiHidden="0" w:uiPriority="0" w:unhideWhenUsed="0" w:qFormat="1"/>
+    <w:lsdException w:name="heading 1" w:semiHidden="0" w:uiPriority="0" w:unhideWhenUsed="0" w:qFormat="1"/>
+    <w:lsdException w:name="heading 2" w:semiHidden="0" w:uiPriority="0" w:unhideWhenUsed="0" w:qFormat="1"/>
+    <w:lsdException w:name="heading 3" w:semiHidden="0" w:uiPriority="0" w:unhideWhenUsed="0" w:qFormat="1"/>
+    <w:lsdException w:name="heading 4" w:semiHidden="0" w:uiPriority="0" w:unhideWhenUsed="0" w:qFormat="1"/>
+    <w:lsdException w:name="heading 5" w:semiHidden="0" w:uiPriority="0" w:unhideWhenUsed="0" w:qFormat="1"/>
+    <w:lsdException w:name="heading 6" w:semiHidden="0" w:uiPriority="0" w:unhideWhenUsed="0" w:qFormat="1"/>
+    <w:lsdException w:name="heading 7" w:semiHidden="0" w:uiPriority="0" w:unhideWhenUsed="0" w:qFormat="1"/>
+    <w:lsdException w:name="heading 8" w:semiHidden="0" w:uiPriority="0" w:unhideWhenUsed="0" w:qFormat="1"/>
+    <w:lsdException w:name="heading 9" w:semiHidden="0" w:uiPriority="0" w:unhideWhenUsed="0" w:qFormat="1"/>
+    <w:lsdException w:name="toc 1" w:uiPriority="39"/>
+    <w:lsdException w:name="toc 2" w:uiPriority="39"/>
+    <w:lsdException w:name="toc 3" w:uiPriority="39"/>
+    <w:lsdException w:name="toc 4" w:uiPriority="39"/>
+    <w:lsdException w:name="toc 5" w:uiPriority="39"/>
+    <w:lsdException w:name="toc 6" w:uiPriority="39"/>
+    <w:lsdException w:name="toc 7" w:uiPriority="39"/>
+    <w:lsdException w:name="toc 8" w:uiPriority="39"/>
+    <w:lsdException w:name="toc 9" w:uiPriority="39"/>
+    <w:lsdException w:name="caption" w:uiPriority="35" w:qFormat="1"/>
+    <w:lsdException w:name="page number" w:uiPriority="0"/>
+    <w:lsdException w:name="Title" w:semiHidden="0" w:uiPriority="0" w:unhideWhenUsed="0" w:qFormat="1"/>
+    <w:lsdException w:name="Default Paragraph Font" w:uiPriority="1"/>
+    <w:lsdException w:name="Body Text" w:uiPriority="0"/>
+    <w:lsdException w:name="Subtitle" w:semiHidden="0" w:uiPriority="11" w:unhideWhenUsed="0" w:qFormat="1"/>
+    <w:lsdException w:name="Strong" w:semiHidden="0" w:uiPriority="22" w:unhideWhenUsed="0" w:qFormat="1"/>
+    <w:lsdException w:name="Emphasis" w:semiHidden="0" w:uiPriority="20" w:unhideWhenUsed="0" w:qFormat="1"/>
+    <w:lsdException w:name="Table Grid" w:semiHidden="0" w:uiPriority="39" w:unhideWhenUsed="0"/>
+    <w:lsdException w:name="Placeholder Text" w:unhideWhenUsed="0"/>
+    <w:lsdException w:name="No Spacing" w:semiHidden="0" w:uiPriority="1" w:unhideWhenUsed="0" w:qFormat="1"/>
+    <w:lsdException w:name="Light Shading" w:semiHidden="0" w:uiPriority="60" w:unhideWhenUsed="0"/>
+    <w:lsdException w:name="Light List" w:semiHidden="0" w:uiPriority="61" w:unhideWhenUsed="0"/>
+    <w:lsdException w:name="Light Grid" w:semiHidden="0" w:uiPriority="62" w:unhideWhenUsed="0"/>
+    <w:lsdException w:name="Medium Shading 1" w:semiHidden="0" w:uiPriority="63" w:unhideWhenUsed="0"/>
+    <w:lsdException w:name="Medium Shading 2" w:semiHidden="0" w:uiPriority="64" w:unhideWhenUsed="0"/>
+    <w:lsdException w:name="Medium List 1" w:semiHidden="0" w:uiPriority="65" w:unhideWhenUsed="0"/>
+    <w:lsdException w:name="Medium List 2" w:semiHidden="0" w:uiPriority="66" w:unhideWhenUsed="0"/>
+    <w:lsdException w:name="Medium Grid 1" w:semiHidden="0" w:uiPriority="67" w:unhideWhenUsed="0"/>
+    <w:lsdException w:name="Medium Grid 2" w:semiHidden="0" w:uiPriority="68" w:unhideWhenUsed="0"/>
+    <w:lsdException w:name="Medium Grid 3" w:semiHidden="0" w:uiPriority="69" w:unhideWhenUsed="0"/>
+    <w:lsdException w:name="Dark List" w:semiHidden="0" w:uiPriority="70" w:unhideWhenUsed="0"/>
+    <w:lsdException w:name="Colorful Shading" w:semiHidden="0" w:uiPriority="71" w:unhideWhenUsed="0"/>
+    <w:lsdException w:name="Colorful List" w:semiHidden="0" w:uiPriority="72" w:unhideWhenUsed="0"/>
+    <w:lsdException w:name="Colorful Grid" w:semiHidden="0" w:uiPriority="73" w:unhideWhenUsed="0"/>
+    <w:lsdException w:name="Light Shading Accent 1" w:semiHidden="0" w:uiPriority="60" w:unhideWhenUsed="0"/>
+    <w:lsdException w:name="Light List Accent 1" w:semiHidden="0" w:uiPriority="61" w:unhideWhenUsed="0"/>
+    <w:lsdException w:name="Light Grid Accent 1" w:semiHidden="0" w:uiPriority="62" w:unhideWhenUsed="0"/>
+    <w:lsdException w:name="Medium Shading 1 Accent 1" w:semiHidden="0" w:uiPriority="63" w:unhideWhenUsed="0"/>
+    <w:lsdException w:name="Medium Shading 2 Accent 1" w:semiHidden="0" w:uiPriority="64" w:unhideWhenUsed="0"/>
+    <w:lsdException w:name="Medium List 1 Accent 1" w:semiHidden="0" w:uiPriority="65" w:unhideWhenUsed="0"/>
+    <w:lsdException w:name="Revision" w:unhideWhenUsed="0"/>
+    <w:lsdException w:name="List Paragraph" w:semiHidden="0" w:uiPriority="34" w:unhideWhenUsed="0" w:qFormat="1"/>
+    <w:lsdException w:name="Quote" w:semiHidden="0" w:uiPriority="29" w:unhideWhenUsed="0" w:qFormat="1"/>
+    <w:lsdException w:name="Intense Quote" w:semiHidden="0" w:uiPriority="30" w:unhideWhenUsed="0" w:qFormat="1"/>
+    <w:lsdException w:name="Medium List 2 Accent 1" w:semiHidden="0" w:uiPriority="66" w:unhideWhenUsed="0"/>
+    <w:lsdException w:name="Medium Grid 1 Accent 1" w:semiHidden="0" w:uiPriority="67" w:unhideWhenUsed="0"/>
+    <w:lsdException w:name="Medium Grid 2 Accent 1" w:semiHidden="0" w:uiPriority="68" w:unhideWhenUsed="0"/>
+    <w:lsdException w:name="Medium Grid 3 Accent 1" w:semiHidden="0" w:uiPriority="69" w:unhideWhenUsed="0"/>
+    <w:lsdException w:name="Dark List Accent 1" w:semiHidden="0" w:uiPriority="70" w:unhideWhenUsed="0"/>
+    <w:lsdException w:name="Colorful Shading Accent 1" w:semiHidden="0" w:uiPriority="71" w:unhideWhenUsed="0"/>
+    <w:lsdException w:name="Colorful List Accent 1" w:semiHidden="0" w:uiPriority="72" w:unhideWhenUsed="0"/>
+    <w:lsdException w:name="Colorful Grid Accent 1" w:semiHidden="0" w:uiPriority="73" w:unhideWhenUsed="0"/>
+    <w:lsdException w:name="Light Shading Accent 2" w:semiHidden="0" w:uiPriority="60" w:unhideWhenUsed="0"/>
+    <w:lsdException w:name="Light List Accent 2" w:semiHidden="0" w:uiPriority="61" w:unhideWhenUsed="0"/>
+    <w:lsdException w:name="Light Grid Accent 2" w:semiHidden="0" w:uiPriority="62" w:unhideWhenUsed="0"/>
+    <w:lsdException w:name="Medium Shading 1 Accent 2" w:semiHidden="0" w:uiPriority="63" w:unhideWhenUsed="0"/>
+    <w:lsdException w:name="Medium Shading 2 Accent 2" w:semiHidden="0" w:uiPriority="64" w:unhideWhenUsed="0"/>
+    <w:lsdException w:name="Medium List 1 Accent 2" w:semiHidden="0" w:uiPriority="65" w:unhideWhenUsed="0"/>
+    <w:lsdException w:name="Medium List 2 Accent 2" w:semiHidden="0" w:uiPriority="66" w:unhideWhenUsed="0"/>
+    <w:lsdException w:name="Medium Grid 1 Accent 2" w:semiHidden="0" w:uiPriority="67" w:unhideWhenUsed="0"/>
+    <w:lsdException w:name="Medium Grid 2 Accent 2" w:semiHidden="0" w:uiPriority="68" w:unhideWhenUsed="0"/>
+    <w:lsdException w:name="Medium Grid 3 Accent 2" w:semiHidden="0" w:uiPriority="69" w:unhideWhenUsed="0"/>
+    <w:lsdException w:name="Dark List Accent 2" w:semiHidden="0" w:uiPriority="70" w:unhideWhenUsed="0"/>
+    <w:lsdException w:name="Colorful Shading Accent 2" w:semiHidden="0" w:uiPriority="71" w:unhideWhenUsed="0"/>
+    <w:lsdException w:name="Colorful List Accent 2" w:semiHidden="0" w:uiPriority="72" w:unhideWhenUsed="0"/>
+    <w:lsdException w:name="Colorful Grid Accent 2" w:semiHidden="0" w:uiPriority="73" w:unhideWhenUsed="0"/>
+    <w:lsdException w:name="Light Shading Accent 3" w:semiHidden="0" w:uiPriority="60" w:unhideWhenUsed="0"/>
+    <w:lsdException w:name="Light List Accent 3" w:semiHidden="0" w:uiPriority="61" w:unhideWhenUsed="0"/>
+    <w:lsdException w:name="Light Grid Accent 3" w:semiHidden="0" w:uiPriority="62" w:unhideWhenUsed="0"/>
+    <w:lsdException w:name="Medium Shading 1 Accent 3" w:semiHidden="0" w:uiPriority="63" w:unhideWhenUsed="0"/>
+    <w:lsdException w:name="Medium Shading 2 Accent 3" w:semiHidden="0" w:uiPriority="64" w:unhideWhenUsed="0"/>
+    <w:lsdException w:name="Medium List 1 Accent 3" w:semiHidden="0" w:uiPriority="65" w:unhideWhenUsed="0"/>
+    <w:lsdException w:name="Medium List 2 Accent 3" w:semiHidden="0" w:uiPriority="66" w:unhideWhenUsed="0"/>
+    <w:lsdException w:name="Medium Grid 1 Accent 3" w:semiHidden="0" w:uiPriority="67" w:unhideWhenUsed="0"/>
+    <w:lsdException w:name="Medium Grid 2 Accent 3" w:semiHidden="0" w:uiPriority="68" w:unhideWhenUsed="0"/>
+    <w:lsdException w:name="Medium Grid 3 Accent 3" w:semiHidden="0" w:uiPriority="69" w:unhideWhenUsed="0"/>
+    <w:lsdException w:name="Dark List Accent 3" w:semiHidden="0" w:uiPriority="70" w:unhideWhenUsed="0"/>
+    <w:lsdException w:name="Colorful Shading Accent 3" w:semiHidden="0" w:uiPriority="71" w:unhideWhenUsed="0"/>
+    <w:lsdException w:name="Colorful List Accent 3" w:semiHidden="0" w:uiPriority="72" w:unhideWhenUsed="0"/>
+    <w:lsdException w:name="Colorful Grid Accent 3" w:semiHidden="0" w:uiPriority="73" w:unhideWhenUsed="0"/>
+    <w:lsdException w:name="Light Shading Accent 4" w:semiHidden="0" w:uiPriority="60" w:unhideWhenUsed="0"/>
+    <w:lsdException w:name="Light List Accent 4" w:semiHidden="0" w:uiPriority="61" w:unhideWhenUsed="0"/>
+    <w:lsdException w:name="Light Grid Accent 4" w:semiHidden="0" w:uiPriority="62" w:unhideWhenUsed="0"/>
+    <w:lsdException w:name="Medium Shading 1 Accent 4" w:semiHidden="0" w:uiPriority="63" w:unhideWhenUsed="0"/>
+    <w:lsdException w:name="Medium Shading 2 Accent 4" w:semiHidden="0" w:uiPriority="64" w:unhideWhenUsed="0"/>
+    <w:lsdException w:name="Medium List 1 Accent 4" w:semiHidden="0" w:uiPriority="65" w:unhideWhenUsed="0"/>
+    <w:lsdException w:name="Medium List 2 Accent 4" w:semiHidden="0" w:uiPriority="66" w:unhideWhenUsed="0"/>
+    <w:lsdException w:name="Medium Grid 1 Accent 4" w:semiHidden="0" w:uiPriority="67" w:unhideWhenUsed="0"/>
+    <w:lsdException w:name="Medium Grid 2 Accent 4" w:semiHidden="0" w:uiPriority="68" w:unhideWhenUsed="0"/>
+    <w:lsdException w:name="Medium Grid 3 Accent 4" w:semiHidden="0" w:uiPriority="69" w:unhideWhenUsed="0"/>
+    <w:lsdException w:name="Dark List Accent 4" w:semiHidden="0" w:uiPriority="70" w:unhideWhenUsed="0"/>
+    <w:lsdException w:name="Colorful Shading Accent 4" w:semiHidden="0" w:uiPriority="71" w:unhideWhenUsed="0"/>
+    <w:lsdException w:name="Colorful List Accent 4" w:semiHidden="0" w:uiPriority="72" w:unhideWhenUsed="0"/>
+    <w:lsdException w:name="Colorful Grid Accent 4" w:semiHidden="0" w:uiPriority="73" w:unhideWhenUsed="0"/>
+    <w:lsdException w:name="Light Shading Accent 5" w:semiHidden="0" w:uiPriority="60" w:unhideWhenUsed="0"/>
+    <w:lsdException w:name="Light List Accent 5" w:semiHidden="0" w:uiPriority="61" w:unhideWhenUsed="0"/>
+    <w:lsdException w:name="Light Grid Accent 5" w:semiHidden="0" w:uiPriority="62" w:unhideWhenUsed="0"/>
+    <w:lsdException w:name="Medium Shading 1 Accent 5" w:semiHidden="0" w:uiPriority="63" w:unhideWhenUsed="0"/>
+    <w:lsdException w:name="Medium Shading 2 Accent 5" w:semiHidden="0" w:uiPriority="64" w:unhideWhenUsed="0"/>
+    <w:lsdException w:name="Medium List 1 Accent 5" w:semiHidden="0" w:uiPriority="65" w:unhideWhenUsed="0"/>
+    <w:lsdException w:name="Medium List 2 Accent 5" w:semiHidden="0" w:uiPriority="66" w:unhideWhenUsed="0"/>
+    <w:lsdException w:name="Medium Grid 1 Accent 5" w:semiHidden="0" w:uiPriority="67" w:unhideWhenUsed="0"/>
+    <w:lsdException w:name="Medium Grid 2 Accent 5" w:semiHidden="0" w:uiPriority="68" w:unhideWhenUsed="0"/>
+    <w:lsdException w:name="Medium Grid 3 Accent 5" w:semiHidden="0" w:uiPriority="69" w:unhideWhenUsed="0"/>
+    <w:lsdException w:name="Dark List Accent 5" w:semiHidden="0" w:uiPriority="70" w:unhideWhenUsed="0"/>
+    <w:lsdException w:name="Colorful Shading Accent 5" w:semiHidden="0" w:uiPriority="71" w:unhideWhenUsed="0"/>
+    <w:lsdException w:name="Colorful List Accent 5" w:semiHidden="0" w:uiPriority="72" w:unhideWhenUsed="0"/>
+    <w:lsdException w:name="Colorful Grid Accent 5" w:semiHidden="0" w:uiPriority="73" w:unhideWhenUsed="0"/>
+    <w:lsdException w:name="Light Shading Accent 6" w:semiHidden="0" w:uiPriority="60" w:unhideWhenUsed="0"/>
+    <w:lsdException w:name="Light List Accent 6" w:semiHidden="0" w:uiPriority="61" w:unhideWhenUsed="0"/>
+    <w:lsdException w:name="Light Grid Accent 6" w:semiHidden="0" w:uiPriority="62" w:unhideWhenUsed="0"/>
+    <w:lsdException w:name="Medium Shading 1 Accent 6" w:semiHidden="0" w:uiPriority="63" w:unhideWhenUsed="0"/>
+    <w:lsdException w:name="Medium Shading 2 Accent 6" w:semiHidden="0" w:uiPriority="64" w:unhideWhenUsed="0"/>
+    <w:lsdException w:name="Medium List 1 Accent 6" w:semiHidden="0" w:uiPriority="65" w:unhideWhenUsed="0"/>
+    <w:lsdException w:name="Medium List 2 Accent 6" w:semiHidden="0" w:uiPriority="66" w:unhideWhenUsed="0"/>
+    <w:lsdException w:name="Medium Grid 1 Accent 6" w:semiHidden="0" w:uiPriority="67" w:unhideWhenUsed="0"/>
+    <w:lsdException w:name="Medium Grid 2 Accent 6" w:semiHidden="0" w:uiPriority="68" w:unhideWhenUsed="0"/>
+    <w:lsdException w:name="Medium Grid 3 Accent 6" w:semiHidden="0" w:uiPriority="69" w:unhideWhenUsed="0"/>
+    <w:lsdException w:name="Dark List Accent 6" w:semiHidden="0" w:uiPriority="70" w:unhideWhenUsed="0"/>
+    <w:lsdException w:name="Colorful Shading Accent 6" w:semiHidden="0" w:uiPriority="71" w:unhideWhenUsed="0"/>
+    <w:lsdException w:name="Colorful List Accent 6" w:semiHidden="0" w:uiPriority="72" w:unhideWhenUsed="0"/>
+    <w:lsdException w:name="Colorful Grid Accent 6" w:semiHidden="0" w:uiPriority="73" w:unhideWhenUsed="0"/>
+    <w:lsdException w:name="Subtle Emphasis" w:semiHidden="0" w:uiPriority="19" w:unhideWhenUsed="0" w:qFormat="1"/>
+    <w:lsdException w:name="Intense Emphasis" w:semiHidden="0" w:uiPriority="21" w:unhideWhenUsed="0" w:qFormat="1"/>
+    <w:lsdException w:name="Subtle Reference" w:semiHidden="0" w:uiPriority="31" w:unhideWhenUsed="0" w:qFormat="1"/>
+    <w:lsdException w:name="Intense Reference" w:semiHidden="0" w:uiPriority="32" w:unhideWhenUsed="0" w:qFormat="1"/>
+    <w:lsdException w:name="Book Title" w:semiHidden="0" w:uiPriority="33" w:unhideWhenUsed="0" w:qFormat="1"/>
+    <w:lsdException w:name="Bibliography" w:uiPriority="37"/>
+    <w:lsdException w:name="TOC Heading" w:uiPriority="39" w:qFormat="1"/>
   </w:latentStyles>
   <w:style w:type="paragraph" w:default="1" w:styleId="Normal">
     <w:name w:val="Normal"/>
@@ -9169,9 +8949,10 @@
     </w:pPr>
     <w:rPr>
       <w:snapToGrid w:val="0"/>
+      <w:lang w:val="en-US" w:eastAsia="en-US"/>
     </w:rPr>
   </w:style>
-  <w:style w:type="paragraph" w:styleId="Heading1">
+  <w:style w:type="paragraph" w:styleId="Ttulo1">
     <w:name w:val="heading 1"/>
     <w:basedOn w:val="Normal"/>
     <w:next w:val="Normal"/>
@@ -9191,9 +8972,9 @@
       <w:bCs/>
     </w:rPr>
   </w:style>
-  <w:style w:type="paragraph" w:styleId="Heading2">
+  <w:style w:type="paragraph" w:styleId="Ttulo2">
     <w:name w:val="heading 2"/>
-    <w:basedOn w:val="Heading1"/>
+    <w:basedOn w:val="Ttulo1"/>
     <w:next w:val="Normal"/>
     <w:qFormat/>
     <w:rsid w:val="007A743B"/>
@@ -9204,9 +8985,9 @@
       <w:outlineLvl w:val="1"/>
     </w:pPr>
   </w:style>
-  <w:style w:type="paragraph" w:styleId="Heading3">
+  <w:style w:type="paragraph" w:styleId="Ttulo3">
     <w:name w:val="heading 3"/>
-    <w:basedOn w:val="Heading1"/>
+    <w:basedOn w:val="Ttulo1"/>
     <w:next w:val="Normal"/>
     <w:qFormat/>
     <w:rsid w:val="007A743B"/>
@@ -9223,9 +9004,9 @@
       <w:iCs/>
     </w:rPr>
   </w:style>
-  <w:style w:type="paragraph" w:styleId="Heading4">
+  <w:style w:type="paragraph" w:styleId="Ttulo4">
     <w:name w:val="heading 4"/>
-    <w:basedOn w:val="Heading1"/>
+    <w:basedOn w:val="Ttulo1"/>
     <w:next w:val="Normal"/>
     <w:qFormat/>
     <w:rsid w:val="007A743B"/>
@@ -9240,7 +9021,7 @@
       <w:bCs w:val="0"/>
     </w:rPr>
   </w:style>
-  <w:style w:type="paragraph" w:styleId="Heading5">
+  <w:style w:type="paragraph" w:styleId="Ttulo5">
     <w:name w:val="heading 5"/>
     <w:basedOn w:val="Normal"/>
     <w:next w:val="Normal"/>
@@ -9260,7 +9041,7 @@
       <w:szCs w:val="22"/>
     </w:rPr>
   </w:style>
-  <w:style w:type="paragraph" w:styleId="Heading6">
+  <w:style w:type="paragraph" w:styleId="Ttulo6">
     <w:name w:val="heading 6"/>
     <w:basedOn w:val="Normal"/>
     <w:next w:val="Normal"/>
@@ -9282,7 +9063,7 @@
       <w:szCs w:val="22"/>
     </w:rPr>
   </w:style>
-  <w:style w:type="paragraph" w:styleId="Heading7">
+  <w:style w:type="paragraph" w:styleId="Ttulo7">
     <w:name w:val="heading 7"/>
     <w:basedOn w:val="Normal"/>
     <w:next w:val="Normal"/>
@@ -9298,7 +9079,7 @@
       <w:outlineLvl w:val="6"/>
     </w:pPr>
   </w:style>
-  <w:style w:type="paragraph" w:styleId="Heading8">
+  <w:style w:type="paragraph" w:styleId="Ttulo8">
     <w:name w:val="heading 8"/>
     <w:basedOn w:val="Normal"/>
     <w:next w:val="Normal"/>
@@ -9318,7 +9099,7 @@
       <w:iCs/>
     </w:rPr>
   </w:style>
-  <w:style w:type="paragraph" w:styleId="Heading9">
+  <w:style w:type="paragraph" w:styleId="Ttulo9">
     <w:name w:val="heading 9"/>
     <w:basedOn w:val="Normal"/>
     <w:next w:val="Normal"/>
@@ -9342,17 +9123,18 @@
       <w:szCs w:val="18"/>
     </w:rPr>
   </w:style>
-  <w:style w:type="character" w:default="1" w:styleId="DefaultParagraphFont">
+  <w:style w:type="character" w:default="1" w:styleId="Fontepargpadro">
     <w:name w:val="Default Paragraph Font"/>
     <w:uiPriority w:val="1"/>
     <w:semiHidden/>
     <w:unhideWhenUsed/>
   </w:style>
-  <w:style w:type="table" w:default="1" w:styleId="TableNormal">
+  <w:style w:type="table" w:default="1" w:styleId="Tabelanormal">
     <w:name w:val="Normal Table"/>
     <w:uiPriority w:val="99"/>
     <w:semiHidden/>
     <w:unhideWhenUsed/>
+    <w:qFormat/>
     <w:tblPr>
       <w:tblInd w:w="0" w:type="dxa"/>
       <w:tblCellMar>
@@ -9363,7 +9145,7 @@
       </w:tblCellMar>
     </w:tblPr>
   </w:style>
-  <w:style w:type="numbering" w:default="1" w:styleId="NoList">
+  <w:style w:type="numbering" w:default="1" w:styleId="Semlista">
     <w:name w:val="No List"/>
     <w:uiPriority w:val="99"/>
     <w:semiHidden/>
@@ -9383,7 +9165,7 @@
       <w:lang w:val="en-AU"/>
     </w:rPr>
   </w:style>
-  <w:style w:type="paragraph" w:styleId="Title">
+  <w:style w:type="paragraph" w:styleId="Ttulo">
     <w:name w:val="Title"/>
     <w:basedOn w:val="Normal"/>
     <w:next w:val="Normal"/>
@@ -9401,7 +9183,7 @@
       <w:szCs w:val="36"/>
     </w:rPr>
   </w:style>
-  <w:style w:type="paragraph" w:styleId="Subtitle">
+  <w:style w:type="paragraph" w:styleId="Subttulo">
     <w:name w:val="Subtitle"/>
     <w:basedOn w:val="Normal"/>
     <w:qFormat/>
@@ -9419,7 +9201,7 @@
       <w:lang w:val="en-AU"/>
     </w:rPr>
   </w:style>
-  <w:style w:type="paragraph" w:styleId="NormalIndent">
+  <w:style w:type="paragraph" w:styleId="Recuonormal">
     <w:name w:val="Normal Indent"/>
     <w:basedOn w:val="Normal"/>
     <w:semiHidden/>
@@ -9428,7 +9210,7 @@
       <w:ind w:left="900" w:hanging="900"/>
     </w:pPr>
   </w:style>
-  <w:style w:type="paragraph" w:styleId="TOC1">
+  <w:style w:type="paragraph" w:styleId="Sumrio1">
     <w:name w:val="toc 1"/>
     <w:basedOn w:val="Normal"/>
     <w:next w:val="Normal"/>
@@ -9443,7 +9225,7 @@
       <w:ind w:right="720"/>
     </w:pPr>
   </w:style>
-  <w:style w:type="paragraph" w:styleId="TOC2">
+  <w:style w:type="paragraph" w:styleId="Sumrio2">
     <w:name w:val="toc 2"/>
     <w:basedOn w:val="Normal"/>
     <w:next w:val="Normal"/>
@@ -9457,7 +9239,7 @@
       <w:ind w:left="432" w:right="720"/>
     </w:pPr>
   </w:style>
-  <w:style w:type="paragraph" w:styleId="TOC3">
+  <w:style w:type="paragraph" w:styleId="Sumrio3">
     <w:name w:val="toc 3"/>
     <w:basedOn w:val="Normal"/>
     <w:next w:val="Normal"/>
@@ -9472,7 +9254,7 @@
       <w:ind w:left="864"/>
     </w:pPr>
   </w:style>
-  <w:style w:type="paragraph" w:styleId="Header">
+  <w:style w:type="paragraph" w:styleId="Cabealho">
     <w:name w:val="header"/>
     <w:basedOn w:val="Normal"/>
     <w:semiHidden/>
@@ -9484,7 +9266,7 @@
       </w:tabs>
     </w:pPr>
   </w:style>
-  <w:style w:type="paragraph" w:styleId="Footer">
+  <w:style w:type="paragraph" w:styleId="Rodap">
     <w:name w:val="footer"/>
     <w:basedOn w:val="Normal"/>
     <w:semiHidden/>
@@ -9496,9 +9278,9 @@
       </w:tabs>
     </w:pPr>
   </w:style>
-  <w:style w:type="character" w:styleId="PageNumber">
+  <w:style w:type="character" w:styleId="Nmerodepgina">
     <w:name w:val="page number"/>
-    <w:basedOn w:val="DefaultParagraphFont"/>
+    <w:basedOn w:val="Fontepargpadro"/>
     <w:semiHidden/>
     <w:rsid w:val="007A743B"/>
   </w:style>
@@ -9531,7 +9313,7 @@
       <w:spacing w:after="120"/>
     </w:pPr>
   </w:style>
-  <w:style w:type="paragraph" w:styleId="BodyText">
+  <w:style w:type="paragraph" w:styleId="Corpodetexto">
     <w:name w:val="Body Text"/>
     <w:basedOn w:val="Normal"/>
     <w:semiHidden/>
@@ -9542,7 +9324,7 @@
       <w:ind w:left="720"/>
     </w:pPr>
   </w:style>
-  <w:style w:type="paragraph" w:styleId="TOC4">
+  <w:style w:type="paragraph" w:styleId="Sumrio4">
     <w:name w:val="toc 4"/>
     <w:basedOn w:val="Normal"/>
     <w:next w:val="Normal"/>
@@ -9553,7 +9335,7 @@
       <w:ind w:left="600"/>
     </w:pPr>
   </w:style>
-  <w:style w:type="paragraph" w:styleId="TOC5">
+  <w:style w:type="paragraph" w:styleId="Sumrio5">
     <w:name w:val="toc 5"/>
     <w:basedOn w:val="Normal"/>
     <w:next w:val="Normal"/>
@@ -9564,7 +9346,7 @@
       <w:ind w:left="800"/>
     </w:pPr>
   </w:style>
-  <w:style w:type="paragraph" w:styleId="TOC6">
+  <w:style w:type="paragraph" w:styleId="Sumrio6">
     <w:name w:val="toc 6"/>
     <w:basedOn w:val="Normal"/>
     <w:next w:val="Normal"/>
@@ -9575,7 +9357,7 @@
       <w:ind w:left="1000"/>
     </w:pPr>
   </w:style>
-  <w:style w:type="paragraph" w:styleId="TOC7">
+  <w:style w:type="paragraph" w:styleId="Sumrio7">
     <w:name w:val="toc 7"/>
     <w:basedOn w:val="Normal"/>
     <w:next w:val="Normal"/>
@@ -9586,7 +9368,7 @@
       <w:ind w:left="1200"/>
     </w:pPr>
   </w:style>
-  <w:style w:type="paragraph" w:styleId="TOC8">
+  <w:style w:type="paragraph" w:styleId="Sumrio8">
     <w:name w:val="toc 8"/>
     <w:basedOn w:val="Normal"/>
     <w:next w:val="Normal"/>
@@ -9597,7 +9379,7 @@
       <w:ind w:left="1400"/>
     </w:pPr>
   </w:style>
-  <w:style w:type="paragraph" w:styleId="TOC9">
+  <w:style w:type="paragraph" w:styleId="Sumrio9">
     <w:name w:val="toc 9"/>
     <w:basedOn w:val="Normal"/>
     <w:next w:val="Normal"/>
@@ -9627,7 +9409,7 @@
       <w:color w:val="000080"/>
     </w:rPr>
   </w:style>
-  <w:style w:type="paragraph" w:styleId="DocumentMap">
+  <w:style w:type="paragraph" w:styleId="MapadoDocumento">
     <w:name w:val="Document Map"/>
     <w:basedOn w:val="Normal"/>
     <w:semiHidden/>
@@ -9636,7 +9418,7 @@
       <w:shd w:val="clear" w:color="auto" w:fill="000080"/>
     </w:pPr>
   </w:style>
-  <w:style w:type="character" w:styleId="FootnoteReference">
+  <w:style w:type="character" w:styleId="Refdenotaderodap">
     <w:name w:val="footnote reference"/>
     <w:semiHidden/>
     <w:rsid w:val="007A743B"/>
@@ -9646,7 +9428,7 @@
       <w:vertAlign w:val="superscript"/>
     </w:rPr>
   </w:style>
-  <w:style w:type="paragraph" w:styleId="FootnoteText">
+  <w:style w:type="paragraph" w:styleId="Textodenotaderodap">
     <w:name w:val="footnote text"/>
     <w:basedOn w:val="Normal"/>
     <w:semiHidden/>
@@ -9691,7 +9473,7 @@
       <w:jc w:val="both"/>
     </w:pPr>
   </w:style>
-  <w:style w:type="paragraph" w:styleId="BodyTextIndent">
+  <w:style w:type="paragraph" w:styleId="Recuodecorpodetexto">
     <w:name w:val="Body Text Indent"/>
     <w:basedOn w:val="Normal"/>
     <w:semiHidden/>
@@ -9736,7 +9518,7 @@
   <w:style w:type="paragraph" w:customStyle="1" w:styleId="InfoBlue">
     <w:name w:val="InfoBlue"/>
     <w:basedOn w:val="Normal"/>
-    <w:next w:val="BodyText"/>
+    <w:next w:val="Corpodetexto"/>
     <w:autoRedefine/>
     <w:rsid w:val="007A743B"/>
     <w:pPr>
@@ -9770,7 +9552,7 @@
   </w:style>
   <w:style w:type="character" w:customStyle="1" w:styleId="tw4winNone">
     <w:name w:val="tw4winNone"/>
-    <w:basedOn w:val="DefaultParagraphFont"/>
+    <w:basedOn w:val="Fontepargpadro"/>
     <w:rsid w:val="007A743B"/>
   </w:style>
   <w:style w:type="character" w:customStyle="1" w:styleId="tw4winExternal">
@@ -9847,9 +9629,9 @@
       <w:color w:val="800000"/>
     </w:rPr>
   </w:style>
-  <w:style w:type="table" w:styleId="TableGrid">
+  <w:style w:type="table" w:styleId="Tabelacomgrade">
     <w:name w:val="Table Grid"/>
-    <w:basedOn w:val="TableNormal"/>
+    <w:basedOn w:val="Tabelanormal"/>
     <w:uiPriority w:val="39"/>
     <w:rsid w:val="009A7453"/>
     <w:tblPr>
@@ -9870,7 +9652,7 @@
       </w:tblCellMar>
     </w:tblPr>
   </w:style>
-  <w:style w:type="paragraph" w:styleId="ListParagraph">
+  <w:style w:type="paragraph" w:styleId="PargrafodaLista">
     <w:name w:val="List Paragraph"/>
     <w:basedOn w:val="Normal"/>
     <w:uiPriority w:val="34"/>
@@ -9881,10 +9663,10 @@
       <w:contextualSpacing/>
     </w:pPr>
   </w:style>
-  <w:style w:type="paragraph" w:styleId="BalloonText">
+  <w:style w:type="paragraph" w:styleId="Textodebalo">
     <w:name w:val="Balloon Text"/>
     <w:basedOn w:val="Normal"/>
-    <w:link w:val="BalloonTextChar"/>
+    <w:link w:val="TextodebaloChar"/>
     <w:uiPriority w:val="99"/>
     <w:semiHidden/>
     <w:unhideWhenUsed/>
@@ -9893,14 +9675,15 @@
       <w:spacing w:line="240" w:lineRule="auto"/>
     </w:pPr>
     <w:rPr>
-      <w:rFonts w:ascii="Tahoma" w:hAnsi="Tahoma" w:cs="Tahoma"/>
+      <w:rFonts w:ascii="Tahoma" w:hAnsi="Tahoma"/>
       <w:sz w:val="16"/>
       <w:szCs w:val="16"/>
+      <w:lang/>
     </w:rPr>
   </w:style>
-  <w:style w:type="character" w:customStyle="1" w:styleId="BalloonTextChar">
-    <w:name w:val="Balloon Text Char"/>
-    <w:link w:val="BalloonText"/>
+  <w:style w:type="character" w:customStyle="1" w:styleId="TextodebaloChar">
+    <w:name w:val="Texto de balão Char"/>
+    <w:link w:val="Textodebalo"/>
     <w:uiPriority w:val="99"/>
     <w:semiHidden/>
     <w:rsid w:val="00864BF4"/>
@@ -10169,7 +9952,7 @@
   <a:extraClrSchemeLst/>
   <a:extLst>
     <a:ext uri="{05A4C25C-085E-4340-85A3-A5531E510DB2}">
-      <thm15:themeFamily xmlns:thm15="http://schemas.microsoft.com/office/thememl/2012/main" name="Office Theme" id="{62F939B6-93AF-4DB8-9C6B-D6C7DFDC589F}" vid="{4A3C46E8-61CC-4603-A589-7422A47A8E4A}"/>
+      <thm15:themeFamily xmlns:thm15="http://schemas.microsoft.com/office/thememl/2012/main" xmlns="" name="Office Theme" id="{62F939B6-93AF-4DB8-9C6B-D6C7DFDC589F}" vid="{4A3C46E8-61CC-4603-A589-7422A47A8E4A}"/>
     </a:ext>
   </a:extLst>
 </a:theme>

</xml_diff>

<commit_message>
adição do fluxo alternativo 06 - Versionar Requisito
</commit_message>
<xml_diff>
--- a/Documentação/Casos de Uso/UC11 - Manter Requisito.docx
+++ b/Documentação/Casos de Uso/UC11 - Manter Requisito.docx
@@ -121,7 +121,7 @@
           <w:szCs w:val="28"/>
           <w:lang w:val="pt-BR"/>
         </w:rPr>
-        <w:t>Versão 1.2</w:t>
+        <w:t>Versão 1.3</w:t>
       </w:r>
     </w:p>
     <w:p>
@@ -706,6 +706,134 @@
           </w:p>
         </w:tc>
       </w:tr>
+      <w:tr>
+        <w:tc>
+          <w:tcPr>
+            <w:tcW w:w="2304" w:type="dxa"/>
+            <w:tcBorders>
+              <w:top w:val="single" w:sz="6" w:space="0" w:color="auto"/>
+              <w:left w:val="single" w:sz="6" w:space="0" w:color="auto"/>
+              <w:bottom w:val="single" w:sz="6" w:space="0" w:color="auto"/>
+              <w:right w:val="single" w:sz="6" w:space="0" w:color="auto"/>
+            </w:tcBorders>
+          </w:tcPr>
+          <w:p>
+            <w:pPr>
+              <w:pStyle w:val="Tabletext"/>
+              <w:jc w:val="center"/>
+              <w:rPr>
+                <w:rFonts w:asciiTheme="minorHAnsi" w:hAnsiTheme="minorHAnsi" w:cs="Arial"/>
+                <w:lang w:val="pt-BR"/>
+              </w:rPr>
+            </w:pPr>
+            <w:r>
+              <w:rPr>
+                <w:rFonts w:asciiTheme="minorHAnsi" w:hAnsiTheme="minorHAnsi" w:cs="Arial"/>
+                <w:lang w:val="pt-BR"/>
+              </w:rPr>
+              <w:t>04/12/2013</w:t>
+            </w:r>
+          </w:p>
+        </w:tc>
+        <w:tc>
+          <w:tcPr>
+            <w:tcW w:w="1152" w:type="dxa"/>
+            <w:tcBorders>
+              <w:top w:val="single" w:sz="6" w:space="0" w:color="auto"/>
+              <w:left w:val="single" w:sz="6" w:space="0" w:color="auto"/>
+              <w:bottom w:val="single" w:sz="6" w:space="0" w:color="auto"/>
+              <w:right w:val="single" w:sz="6" w:space="0" w:color="auto"/>
+            </w:tcBorders>
+          </w:tcPr>
+          <w:p>
+            <w:pPr>
+              <w:pStyle w:val="Tabletext"/>
+              <w:jc w:val="center"/>
+              <w:rPr>
+                <w:rFonts w:asciiTheme="minorHAnsi" w:hAnsiTheme="minorHAnsi" w:cs="Arial"/>
+                <w:lang w:val="pt-BR"/>
+              </w:rPr>
+            </w:pPr>
+            <w:r>
+              <w:rPr>
+                <w:rFonts w:asciiTheme="minorHAnsi" w:hAnsiTheme="minorHAnsi" w:cs="Arial"/>
+                <w:lang w:val="pt-BR"/>
+              </w:rPr>
+              <w:t>1.3</w:t>
+            </w:r>
+          </w:p>
+        </w:tc>
+        <w:tc>
+          <w:tcPr>
+            <w:tcW w:w="3744" w:type="dxa"/>
+            <w:tcBorders>
+              <w:top w:val="single" w:sz="6" w:space="0" w:color="auto"/>
+              <w:left w:val="single" w:sz="6" w:space="0" w:color="auto"/>
+              <w:bottom w:val="single" w:sz="6" w:space="0" w:color="auto"/>
+              <w:right w:val="single" w:sz="6" w:space="0" w:color="auto"/>
+            </w:tcBorders>
+          </w:tcPr>
+          <w:p>
+            <w:pPr>
+              <w:pStyle w:val="Tabletext"/>
+              <w:jc w:val="center"/>
+              <w:rPr>
+                <w:rFonts w:asciiTheme="minorHAnsi" w:hAnsiTheme="minorHAnsi" w:cs="Arial"/>
+                <w:lang w:val="pt-BR"/>
+              </w:rPr>
+            </w:pPr>
+            <w:r>
+              <w:rPr>
+                <w:rFonts w:asciiTheme="minorHAnsi" w:hAnsiTheme="minorHAnsi" w:cs="Arial"/>
+                <w:lang w:val="pt-BR"/>
+              </w:rPr>
+              <w:t>Adição do fluxo alternativo</w:t>
+            </w:r>
+            <w:r>
+              <w:rPr>
+                <w:rFonts w:asciiTheme="minorHAnsi" w:hAnsiTheme="minorHAnsi" w:cs="Arial"/>
+                <w:lang w:val="pt-BR"/>
+              </w:rPr>
+              <w:t xml:space="preserve"> 06</w:t>
+            </w:r>
+            <w:r>
+              <w:rPr>
+                <w:rFonts w:asciiTheme="minorHAnsi" w:hAnsiTheme="minorHAnsi" w:cs="Arial"/>
+                <w:lang w:val="pt-BR"/>
+              </w:rPr>
+              <w:t xml:space="preserve"> “Versionar Requisito”</w:t>
+            </w:r>
+          </w:p>
+        </w:tc>
+        <w:tc>
+          <w:tcPr>
+            <w:tcW w:w="2304" w:type="dxa"/>
+            <w:tcBorders>
+              <w:top w:val="single" w:sz="6" w:space="0" w:color="auto"/>
+              <w:left w:val="single" w:sz="6" w:space="0" w:color="auto"/>
+              <w:bottom w:val="single" w:sz="6" w:space="0" w:color="auto"/>
+              <w:right w:val="single" w:sz="6" w:space="0" w:color="auto"/>
+            </w:tcBorders>
+          </w:tcPr>
+          <w:p>
+            <w:pPr>
+              <w:pStyle w:val="Tabletext"/>
+              <w:jc w:val="center"/>
+              <w:rPr>
+                <w:rFonts w:asciiTheme="minorHAnsi" w:hAnsiTheme="minorHAnsi" w:cs="Arial"/>
+                <w:lang w:val="pt-BR"/>
+              </w:rPr>
+            </w:pPr>
+            <w:r>
+              <w:rPr>
+                <w:rFonts w:asciiTheme="minorHAnsi" w:hAnsiTheme="minorHAnsi" w:cs="Arial"/>
+                <w:lang w:val="pt-BR"/>
+              </w:rPr>
+              <w:t>Lucas de Oliveira</w:t>
+            </w:r>
+          </w:p>
+        </w:tc>
+      </w:tr>
     </w:tbl>
     <w:p>
       <w:pPr>
@@ -1045,7 +1173,7 @@
         <w:rPr>
           <w:noProof/>
         </w:rPr>
-        <w:instrText xml:space="preserve"> PAGEREF _Toc373851618 \h </w:instrText>
+        <w:instrText xml:space="preserve"> PAGEREF _Toc373876361 \h </w:instrText>
       </w:r>
       <w:r>
         <w:rPr>
@@ -1129,7 +1257,7 @@
         <w:rPr>
           <w:noProof/>
         </w:rPr>
-        <w:instrText xml:space="preserve"> PAGEREF _Toc373851619 \h </w:instrText>
+        <w:instrText xml:space="preserve"> PAGEREF _Toc373876362 \h </w:instrText>
       </w:r>
       <w:r>
         <w:rPr>
@@ -1213,7 +1341,7 @@
         <w:rPr>
           <w:noProof/>
         </w:rPr>
-        <w:instrText xml:space="preserve"> PAGEREF _Toc373851620 \h </w:instrText>
+        <w:instrText xml:space="preserve"> PAGEREF _Toc373876363 \h </w:instrText>
       </w:r>
       <w:r>
         <w:rPr>
@@ -1297,7 +1425,7 @@
         <w:rPr>
           <w:noProof/>
         </w:rPr>
-        <w:instrText xml:space="preserve"> PAGEREF _Toc373851621 \h </w:instrText>
+        <w:instrText xml:space="preserve"> PAGEREF _Toc373876364 \h </w:instrText>
       </w:r>
       <w:r>
         <w:rPr>
@@ -1381,7 +1509,7 @@
         <w:rPr>
           <w:noProof/>
         </w:rPr>
-        <w:instrText xml:space="preserve"> PAGEREF _Toc373851622 \h </w:instrText>
+        <w:instrText xml:space="preserve"> PAGEREF _Toc373876365 \h </w:instrText>
       </w:r>
       <w:r>
         <w:rPr>
@@ -1489,7 +1617,7 @@
         <w:rPr>
           <w:noProof/>
         </w:rPr>
-        <w:instrText xml:space="preserve"> PAGEREF _Toc373851623 \h </w:instrText>
+        <w:instrText xml:space="preserve"> PAGEREF _Toc373876366 \h </w:instrText>
       </w:r>
       <w:r>
         <w:rPr>
@@ -1573,7 +1701,7 @@
         <w:rPr>
           <w:noProof/>
         </w:rPr>
-        <w:instrText xml:space="preserve"> PAGEREF _Toc373851624 \h </w:instrText>
+        <w:instrText xml:space="preserve"> PAGEREF _Toc373876367 \h </w:instrText>
       </w:r>
       <w:r>
         <w:rPr>
@@ -1654,7 +1782,7 @@
         <w:rPr>
           <w:noProof/>
         </w:rPr>
-        <w:instrText xml:space="preserve"> PAGEREF _Toc373851625 \h </w:instrText>
+        <w:instrText xml:space="preserve"> PAGEREF _Toc373876368 \h </w:instrText>
       </w:r>
       <w:r>
         <w:rPr>
@@ -1735,7 +1863,7 @@
         <w:rPr>
           <w:noProof/>
         </w:rPr>
-        <w:instrText xml:space="preserve"> PAGEREF _Toc373851626 \h </w:instrText>
+        <w:instrText xml:space="preserve"> PAGEREF _Toc373876369 \h </w:instrText>
       </w:r>
       <w:r>
         <w:rPr>
@@ -1816,7 +1944,7 @@
         <w:rPr>
           <w:noProof/>
         </w:rPr>
-        <w:instrText xml:space="preserve"> PAGEREF _Toc373851627 \h </w:instrText>
+        <w:instrText xml:space="preserve"> PAGEREF _Toc373876370 \h </w:instrText>
       </w:r>
       <w:r>
         <w:rPr>
@@ -1897,7 +2025,7 @@
         <w:rPr>
           <w:noProof/>
         </w:rPr>
-        <w:instrText xml:space="preserve"> PAGEREF _Toc373851628 \h </w:instrText>
+        <w:instrText xml:space="preserve"> PAGEREF _Toc373876371 \h </w:instrText>
       </w:r>
       <w:r>
         <w:rPr>
@@ -1978,7 +2106,7 @@
         <w:rPr>
           <w:noProof/>
         </w:rPr>
-        <w:instrText xml:space="preserve"> PAGEREF _Toc373851629 \h </w:instrText>
+        <w:instrText xml:space="preserve"> PAGEREF _Toc373876372 \h </w:instrText>
       </w:r>
       <w:r>
         <w:rPr>
@@ -1996,6 +2124,87 @@
           <w:noProof/>
         </w:rPr>
         <w:t>5</w:t>
+      </w:r>
+      <w:r>
+        <w:rPr>
+          <w:noProof/>
+        </w:rPr>
+        <w:fldChar w:fldCharType="end"/>
+      </w:r>
+    </w:p>
+    <w:p>
+      <w:pPr>
+        <w:pStyle w:val="Sumrio3"/>
+        <w:rPr>
+          <w:rFonts w:asciiTheme="minorHAnsi" w:eastAsiaTheme="minorEastAsia" w:hAnsiTheme="minorHAnsi" w:cstheme="minorBidi"/>
+          <w:noProof/>
+          <w:snapToGrid/>
+          <w:sz w:val="22"/>
+          <w:szCs w:val="22"/>
+          <w:lang w:val="pt-BR" w:eastAsia="pt-BR"/>
+        </w:rPr>
+      </w:pPr>
+      <w:r>
+        <w:rPr>
+          <w:rFonts w:asciiTheme="minorHAnsi" w:hAnsiTheme="minorHAnsi"/>
+          <w:noProof/>
+          <w:lang w:val="pt-BR"/>
+        </w:rPr>
+        <w:t>5.2.6</w:t>
+      </w:r>
+      <w:r>
+        <w:rPr>
+          <w:rFonts w:asciiTheme="minorHAnsi" w:eastAsiaTheme="minorEastAsia" w:hAnsiTheme="minorHAnsi" w:cstheme="minorBidi"/>
+          <w:noProof/>
+          <w:snapToGrid/>
+          <w:sz w:val="22"/>
+          <w:szCs w:val="22"/>
+          <w:lang w:val="pt-BR" w:eastAsia="pt-BR"/>
+        </w:rPr>
+        <w:tab/>
+      </w:r>
+      <w:r>
+        <w:rPr>
+          <w:rFonts w:asciiTheme="minorHAnsi" w:hAnsiTheme="minorHAnsi"/>
+          <w:noProof/>
+          <w:lang w:val="pt-BR"/>
+        </w:rPr>
+        <w:t>Fluxo Alternativo 06 – Versionar Requisito</w:t>
+      </w:r>
+      <w:r>
+        <w:rPr>
+          <w:noProof/>
+        </w:rPr>
+        <w:tab/>
+      </w:r>
+      <w:r>
+        <w:rPr>
+          <w:noProof/>
+        </w:rPr>
+        <w:fldChar w:fldCharType="begin"/>
+      </w:r>
+      <w:r>
+        <w:rPr>
+          <w:noProof/>
+        </w:rPr>
+        <w:instrText xml:space="preserve"> PAGEREF _Toc373876373 \h </w:instrText>
+      </w:r>
+      <w:r>
+        <w:rPr>
+          <w:noProof/>
+        </w:rPr>
+      </w:r>
+      <w:r>
+        <w:rPr>
+          <w:noProof/>
+        </w:rPr>
+        <w:fldChar w:fldCharType="separate"/>
+      </w:r>
+      <w:r>
+        <w:rPr>
+          <w:noProof/>
+        </w:rPr>
+        <w:t>6</w:t>
       </w:r>
       <w:r>
         <w:rPr>
@@ -2062,7 +2271,7 @@
         <w:rPr>
           <w:noProof/>
         </w:rPr>
-        <w:instrText xml:space="preserve"> PAGEREF _Toc373851630 \h </w:instrText>
+        <w:instrText xml:space="preserve"> PAGEREF _Toc373876374 \h </w:instrText>
       </w:r>
       <w:r>
         <w:rPr>
@@ -2143,7 +2352,7 @@
         <w:rPr>
           <w:noProof/>
         </w:rPr>
-        <w:instrText xml:space="preserve"> PAGEREF _Toc373851631 \h </w:instrText>
+        <w:instrText xml:space="preserve"> PAGEREF _Toc373876375 \h </w:instrText>
       </w:r>
       <w:r>
         <w:rPr>
@@ -2227,7 +2436,7 @@
         <w:rPr>
           <w:noProof/>
         </w:rPr>
-        <w:instrText xml:space="preserve"> PAGEREF _Toc373851632 \h </w:instrText>
+        <w:instrText xml:space="preserve"> PAGEREF _Toc373876376 \h </w:instrText>
       </w:r>
       <w:r>
         <w:rPr>
@@ -2311,7 +2520,7 @@
         <w:rPr>
           <w:noProof/>
         </w:rPr>
-        <w:instrText xml:space="preserve"> PAGEREF _Toc373851633 \h </w:instrText>
+        <w:instrText xml:space="preserve"> PAGEREF _Toc373876377 \h </w:instrText>
       </w:r>
       <w:r>
         <w:rPr>
@@ -2374,7 +2583,7 @@
       </w:pPr>
       <w:bookmarkStart w:id="0" w:name="_Toc425054504"/>
       <w:bookmarkStart w:id="1" w:name="_Toc423410238"/>
-      <w:bookmarkStart w:id="2" w:name="_Toc373851618"/>
+      <w:bookmarkStart w:id="2" w:name="_Toc373876361"/>
       <w:r>
         <w:rPr>
           <w:rFonts w:asciiTheme="minorHAnsi" w:hAnsiTheme="minorHAnsi" w:cs="Arial"/>
@@ -2422,7 +2631,7 @@
           <w:lang w:val="pt-BR"/>
         </w:rPr>
       </w:pPr>
-      <w:bookmarkStart w:id="3" w:name="_Toc373851619"/>
+      <w:bookmarkStart w:id="3" w:name="_Toc373876362"/>
       <w:r>
         <w:rPr>
           <w:rFonts w:asciiTheme="minorHAnsi" w:hAnsiTheme="minorHAnsi" w:cs="Arial"/>
@@ -2610,7 +2819,7 @@
       <w:bookmarkStart w:id="5" w:name="_Toc423410239"/>
       <w:bookmarkStart w:id="6" w:name="_Toc425054506"/>
       <w:bookmarkStart w:id="7" w:name="_Toc423410240"/>
-      <w:bookmarkStart w:id="8" w:name="_Toc373851620"/>
+      <w:bookmarkStart w:id="8" w:name="_Toc373876363"/>
       <w:r>
         <w:rPr>
           <w:rFonts w:asciiTheme="minorHAnsi" w:hAnsiTheme="minorHAnsi" w:cs="Arial"/>
@@ -2667,7 +2876,7 @@
           <w:lang w:val="pt-BR"/>
         </w:rPr>
       </w:pPr>
-      <w:bookmarkStart w:id="9" w:name="_Toc373851621"/>
+      <w:bookmarkStart w:id="9" w:name="_Toc373876364"/>
       <w:r>
         <w:rPr>
           <w:rFonts w:asciiTheme="minorHAnsi" w:hAnsiTheme="minorHAnsi" w:cs="Arial"/>
@@ -2803,6 +3012,42 @@
     </w:p>
     <w:p>
       <w:pPr>
+        <w:pStyle w:val="PargrafodaLista"/>
+        <w:numPr>
+          <w:ilvl w:val="0"/>
+          <w:numId w:val="23"/>
+        </w:numPr>
+        <w:rPr>
+          <w:rFonts w:asciiTheme="minorHAnsi" w:hAnsiTheme="minorHAnsi" w:cs="Arial"/>
+          <w:lang w:val="pt-BR"/>
+        </w:rPr>
+      </w:pPr>
+      <w:r>
+        <w:rPr>
+          <w:rFonts w:asciiTheme="minorHAnsi" w:hAnsiTheme="minorHAnsi" w:cs="Arial"/>
+          <w:lang w:val="pt-BR"/>
+        </w:rPr>
+        <w:t xml:space="preserve">Requisitos </w:t>
+      </w:r>
+      <w:proofErr w:type="spellStart"/>
+      <w:r>
+        <w:rPr>
+          <w:rFonts w:asciiTheme="minorHAnsi" w:hAnsiTheme="minorHAnsi" w:cs="Arial"/>
+          <w:lang w:val="pt-BR"/>
+        </w:rPr>
+        <w:t>Versionados</w:t>
+      </w:r>
+      <w:proofErr w:type="spellEnd"/>
+      <w:r>
+        <w:rPr>
+          <w:rFonts w:asciiTheme="minorHAnsi" w:hAnsiTheme="minorHAnsi" w:cs="Arial"/>
+          <w:lang w:val="pt-BR"/>
+        </w:rPr>
+        <w:t>;</w:t>
+      </w:r>
+    </w:p>
+    <w:p>
+      <w:pPr>
         <w:pStyle w:val="Ttulo1"/>
         <w:tabs>
           <w:tab w:val="left" w:pos="284"/>
@@ -2812,7 +3057,7 @@
           <w:lang w:val="pt-BR"/>
         </w:rPr>
       </w:pPr>
-      <w:bookmarkStart w:id="10" w:name="_Toc373851622"/>
+      <w:bookmarkStart w:id="10" w:name="_Toc373876365"/>
       <w:r>
         <w:rPr>
           <w:rFonts w:asciiTheme="minorHAnsi" w:hAnsiTheme="minorHAnsi" w:cs="Arial"/>
@@ -2920,7 +3165,7 @@
           <w:lang w:val="fr-FR"/>
         </w:rPr>
       </w:pPr>
-      <w:bookmarkStart w:id="11" w:name="_Toc373851623"/>
+      <w:bookmarkStart w:id="11" w:name="_Toc373876366"/>
       <w:r>
         <w:rPr>
           <w:rFonts w:asciiTheme="minorHAnsi" w:hAnsiTheme="minorHAnsi" w:cs="Arial"/>
@@ -3390,7 +3635,7 @@
       </w:pPr>
       <w:bookmarkStart w:id="12" w:name="_Toc425054507"/>
       <w:bookmarkStart w:id="13" w:name="_Toc423410241"/>
-      <w:bookmarkStart w:id="14" w:name="_Toc373851624"/>
+      <w:bookmarkStart w:id="14" w:name="_Toc373876367"/>
       <w:r>
         <w:rPr>
           <w:rFonts w:asciiTheme="minorHAnsi" w:hAnsiTheme="minorHAnsi" w:cs="Arial"/>
@@ -3411,7 +3656,7 @@
           <w:lang w:val="pt-BR"/>
         </w:rPr>
       </w:pPr>
-      <w:bookmarkStart w:id="15" w:name="_Toc373851625"/>
+      <w:bookmarkStart w:id="15" w:name="_Toc373876368"/>
       <w:r>
         <w:rPr>
           <w:rFonts w:asciiTheme="minorHAnsi" w:hAnsiTheme="minorHAnsi" w:cs="Arial"/>
@@ -4017,6 +4262,7 @@
                 <w:rFonts w:asciiTheme="minorHAnsi" w:hAnsiTheme="minorHAnsi" w:cs="Arial"/>
                 <w:lang w:val="pt-BR"/>
               </w:rPr>
+              <w:lastRenderedPageBreak/>
               <w:t>4</w:t>
             </w:r>
             <w:proofErr w:type="gramEnd"/>
@@ -4140,7 +4386,6 @@
                 <w:rFonts w:asciiTheme="minorHAnsi" w:hAnsiTheme="minorHAnsi" w:cs="Arial"/>
                 <w:lang w:val="pt-BR"/>
               </w:rPr>
-              <w:lastRenderedPageBreak/>
               <w:t>5</w:t>
             </w:r>
             <w:proofErr w:type="gramEnd"/>
@@ -4211,6 +4456,22 @@
                 <w:lang w:val="pt-BR"/>
               </w:rPr>
               <w:t>EXC01</w:t>
+            </w:r>
+          </w:p>
+          <w:p>
+            <w:pPr>
+              <w:jc w:val="center"/>
+              <w:rPr>
+                <w:rFonts w:asciiTheme="minorHAnsi" w:hAnsiTheme="minorHAnsi" w:cs="Arial"/>
+                <w:lang w:val="pt-BR"/>
+              </w:rPr>
+            </w:pPr>
+            <w:r>
+              <w:rPr>
+                <w:rFonts w:asciiTheme="minorHAnsi" w:hAnsiTheme="minorHAnsi" w:cs="Arial"/>
+                <w:lang w:val="pt-BR"/>
+              </w:rPr>
+              <w:t>A06</w:t>
             </w:r>
           </w:p>
         </w:tc>
@@ -4273,7 +4534,7 @@
           <w:lang w:val="pt-BR"/>
         </w:rPr>
       </w:pPr>
-      <w:bookmarkStart w:id="17" w:name="_Toc373851626"/>
+      <w:bookmarkStart w:id="17" w:name="_Toc373876369"/>
       <w:r>
         <w:rPr>
           <w:rFonts w:asciiTheme="minorHAnsi" w:hAnsiTheme="minorHAnsi"/>
@@ -5063,7 +5324,7 @@
           <w:lang w:val="pt-BR"/>
         </w:rPr>
       </w:pPr>
-      <w:bookmarkStart w:id="18" w:name="_Toc373851627"/>
+      <w:bookmarkStart w:id="18" w:name="_Toc373876370"/>
       <w:r>
         <w:rPr>
           <w:rFonts w:asciiTheme="minorHAnsi" w:hAnsiTheme="minorHAnsi"/>
@@ -5518,7 +5779,7 @@
           <w:lang w:val="pt-BR"/>
         </w:rPr>
       </w:pPr>
-      <w:bookmarkStart w:id="19" w:name="_Toc373851628"/>
+      <w:bookmarkStart w:id="19" w:name="_Toc373876371"/>
       <w:r>
         <w:rPr>
           <w:rFonts w:asciiTheme="minorHAnsi" w:hAnsiTheme="minorHAnsi"/>
@@ -6106,6 +6367,7 @@
           </w:tcPr>
           <w:p>
             <w:pPr>
+              <w:jc w:val="center"/>
               <w:rPr>
                 <w:rFonts w:asciiTheme="minorHAnsi" w:hAnsiTheme="minorHAnsi"/>
                 <w:lang w:val="pt-BR"/>
@@ -6232,6 +6494,7 @@
           </w:tcPr>
           <w:p>
             <w:pPr>
+              <w:jc w:val="center"/>
               <w:rPr>
                 <w:rFonts w:asciiTheme="minorHAnsi" w:hAnsiTheme="minorHAnsi"/>
                 <w:lang w:val="pt-BR"/>
@@ -6388,11 +6651,19 @@
           </w:tcPr>
           <w:p>
             <w:pPr>
-              <w:rPr>
-                <w:rFonts w:asciiTheme="minorHAnsi" w:hAnsiTheme="minorHAnsi"/>
-                <w:lang w:val="pt-BR"/>
-              </w:rPr>
-            </w:pPr>
+              <w:jc w:val="center"/>
+              <w:rPr>
+                <w:rFonts w:asciiTheme="minorHAnsi" w:hAnsiTheme="minorHAnsi"/>
+                <w:lang w:val="pt-BR"/>
+              </w:rPr>
+            </w:pPr>
+            <w:r>
+              <w:rPr>
+                <w:rFonts w:asciiTheme="minorHAnsi" w:hAnsiTheme="minorHAnsi"/>
+                <w:lang w:val="pt-BR"/>
+              </w:rPr>
+              <w:t>A06</w:t>
+            </w:r>
           </w:p>
         </w:tc>
         <w:tc>
@@ -6454,7 +6725,7 @@
           <w:lang w:val="pt-BR"/>
         </w:rPr>
       </w:pPr>
-      <w:bookmarkStart w:id="20" w:name="_Toc373851629"/>
+      <w:bookmarkStart w:id="20" w:name="_Toc373876372"/>
       <w:r>
         <w:rPr>
           <w:rFonts w:asciiTheme="minorHAnsi" w:hAnsiTheme="minorHAnsi"/>
@@ -7150,7 +7421,15 @@
                 <w:rFonts w:asciiTheme="minorHAnsi" w:hAnsiTheme="minorHAnsi" w:cs="Arial"/>
                 <w:lang w:val="pt-BR"/>
               </w:rPr>
-              <w:t xml:space="preserve"> do fluxo básico, exibindo a listagem de requisitos atualizada;</w:t>
+              <w:t xml:space="preserve"> do fluxo básico, exibindo a listagem de requisitos </w:t>
+            </w:r>
+            <w:r>
+              <w:rPr>
+                <w:rFonts w:asciiTheme="minorHAnsi" w:hAnsiTheme="minorHAnsi" w:cs="Arial"/>
+                <w:lang w:val="pt-BR"/>
+              </w:rPr>
+              <w:lastRenderedPageBreak/>
+              <w:t>atualizada;</w:t>
             </w:r>
           </w:p>
         </w:tc>
@@ -7168,6 +7447,14 @@
                 <w:lang w:val="pt-BR"/>
               </w:rPr>
             </w:pPr>
+            <w:r>
+              <w:rPr>
+                <w:rFonts w:asciiTheme="minorHAnsi" w:hAnsiTheme="minorHAnsi"/>
+                <w:lang w:val="pt-BR"/>
+              </w:rPr>
+              <w:lastRenderedPageBreak/>
+              <w:t>A06</w:t>
+            </w:r>
           </w:p>
         </w:tc>
         <w:tc>
@@ -7240,6 +7527,7 @@
                 <w:rFonts w:asciiTheme="minorHAnsi" w:hAnsiTheme="minorHAnsi"/>
                 <w:lang w:val="pt-BR"/>
               </w:rPr>
+              <w:lastRenderedPageBreak/>
               <w:t>5</w:t>
             </w:r>
             <w:proofErr w:type="gramEnd"/>
@@ -7335,65 +7623,36 @@
     </w:tbl>
     <w:p>
       <w:pPr>
-        <w:pStyle w:val="Ttulo2"/>
-        <w:tabs>
-          <w:tab w:val="left" w:pos="426"/>
-        </w:tabs>
-        <w:rPr>
-          <w:rFonts w:asciiTheme="minorHAnsi" w:hAnsiTheme="minorHAnsi" w:cs="Arial"/>
-          <w:lang w:val="pt-BR"/>
-        </w:rPr>
-      </w:pPr>
-      <w:bookmarkStart w:id="21" w:name="_Toc373851630"/>
-      <w:r>
-        <w:rPr>
-          <w:rFonts w:asciiTheme="minorHAnsi" w:hAnsiTheme="minorHAnsi" w:cs="Arial"/>
-          <w:lang w:val="pt-BR"/>
-        </w:rPr>
-        <w:lastRenderedPageBreak/>
-        <w:t>Fluxos de Exceção</w:t>
-      </w:r>
-      <w:bookmarkEnd w:id="21"/>
-    </w:p>
-    <w:p>
-      <w:pPr>
         <w:pStyle w:val="Ttulo3"/>
         <w:widowControl/>
         <w:rPr>
-          <w:rFonts w:asciiTheme="minorHAnsi" w:hAnsiTheme="minorHAnsi" w:cs="Arial"/>
-          <w:lang w:val="pt-BR"/>
-        </w:rPr>
-      </w:pPr>
-      <w:bookmarkStart w:id="22" w:name="_Toc373851631"/>
-      <w:r>
-        <w:rPr>
-          <w:rFonts w:asciiTheme="minorHAnsi" w:hAnsiTheme="minorHAnsi" w:cs="Arial"/>
-          <w:lang w:val="pt-BR"/>
-        </w:rPr>
-        <w:t xml:space="preserve">Fluxo de Exceção 01 – </w:t>
-      </w:r>
-      <w:r>
-        <w:rPr>
-          <w:rFonts w:asciiTheme="minorHAnsi" w:hAnsiTheme="minorHAnsi" w:cs="Arial"/>
-          <w:lang w:val="pt-BR"/>
-        </w:rPr>
-        <w:t>Dados Incompleto</w:t>
-      </w:r>
-      <w:r>
-        <w:rPr>
-          <w:rFonts w:asciiTheme="minorHAnsi" w:hAnsiTheme="minorHAnsi" w:cs="Arial"/>
-          <w:lang w:val="pt-BR"/>
-        </w:rPr>
-        <w:t>s</w:t>
-      </w:r>
-      <w:r>
-        <w:rPr>
-          <w:rFonts w:asciiTheme="minorHAnsi" w:hAnsiTheme="minorHAnsi" w:cs="Arial"/>
-          <w:lang w:val="pt-BR"/>
-        </w:rPr>
-        <w:t xml:space="preserve"> do Novo Requisito</w:t>
-      </w:r>
-      <w:bookmarkEnd w:id="22"/>
+          <w:rFonts w:asciiTheme="minorHAnsi" w:hAnsiTheme="minorHAnsi"/>
+          <w:lang w:val="pt-BR"/>
+        </w:rPr>
+      </w:pPr>
+      <w:bookmarkStart w:id="21" w:name="_Toc373876373"/>
+      <w:r>
+        <w:rPr>
+          <w:rFonts w:asciiTheme="minorHAnsi" w:hAnsiTheme="minorHAnsi"/>
+          <w:lang w:val="pt-BR"/>
+        </w:rPr>
+        <w:t>Fluxo Alternativo 06</w:t>
+      </w:r>
+      <w:r>
+        <w:rPr>
+          <w:rFonts w:asciiTheme="minorHAnsi" w:hAnsiTheme="minorHAnsi"/>
+          <w:lang w:val="pt-BR"/>
+        </w:rPr>
+        <w:t xml:space="preserve"> – </w:t>
+      </w:r>
+      <w:r>
+        <w:rPr>
+          <w:rFonts w:asciiTheme="minorHAnsi" w:hAnsiTheme="minorHAnsi"/>
+          <w:lang w:val="pt-BR"/>
+        </w:rPr>
+        <w:t>Versionar Requisito</w:t>
+      </w:r>
+      <w:bookmarkEnd w:id="21"/>
     </w:p>
     <w:tbl>
       <w:tblPr>
@@ -7427,6 +7686,532 @@
           <w:p>
             <w:pPr>
               <w:rPr>
+                <w:rFonts w:asciiTheme="minorHAnsi" w:hAnsiTheme="minorHAnsi"/>
+                <w:b/>
+                <w:lang w:val="pt-BR"/>
+              </w:rPr>
+            </w:pPr>
+            <w:r>
+              <w:rPr>
+                <w:rFonts w:asciiTheme="minorHAnsi" w:hAnsiTheme="minorHAnsi"/>
+                <w:b/>
+                <w:lang w:val="pt-BR"/>
+              </w:rPr>
+              <w:t>Passo</w:t>
+            </w:r>
+          </w:p>
+        </w:tc>
+        <w:tc>
+          <w:tcPr>
+            <w:tcW w:w="4253" w:type="dxa"/>
+            <w:shd w:val="clear" w:color="auto" w:fill="D0CECE"/>
+            <w:vAlign w:val="center"/>
+          </w:tcPr>
+          <w:p>
+            <w:pPr>
+              <w:rPr>
+                <w:rFonts w:asciiTheme="minorHAnsi" w:hAnsiTheme="minorHAnsi"/>
+                <w:b/>
+                <w:lang w:val="pt-BR"/>
+              </w:rPr>
+            </w:pPr>
+            <w:r>
+              <w:rPr>
+                <w:rFonts w:asciiTheme="minorHAnsi" w:hAnsiTheme="minorHAnsi"/>
+                <w:b/>
+                <w:lang w:val="pt-BR"/>
+              </w:rPr>
+              <w:t>Descrição</w:t>
+            </w:r>
+          </w:p>
+        </w:tc>
+        <w:tc>
+          <w:tcPr>
+            <w:tcW w:w="1134" w:type="dxa"/>
+            <w:shd w:val="clear" w:color="auto" w:fill="D0CECE"/>
+            <w:vAlign w:val="center"/>
+          </w:tcPr>
+          <w:p>
+            <w:pPr>
+              <w:rPr>
+                <w:rFonts w:asciiTheme="minorHAnsi" w:hAnsiTheme="minorHAnsi"/>
+                <w:b/>
+                <w:lang w:val="pt-BR"/>
+              </w:rPr>
+            </w:pPr>
+            <w:r>
+              <w:rPr>
+                <w:rFonts w:asciiTheme="minorHAnsi" w:hAnsiTheme="minorHAnsi"/>
+                <w:b/>
+                <w:lang w:val="pt-BR"/>
+              </w:rPr>
+              <w:t>Fluxos</w:t>
+            </w:r>
+          </w:p>
+        </w:tc>
+        <w:tc>
+          <w:tcPr>
+            <w:tcW w:w="1249" w:type="dxa"/>
+            <w:shd w:val="clear" w:color="auto" w:fill="D0CECE"/>
+            <w:vAlign w:val="center"/>
+          </w:tcPr>
+          <w:p>
+            <w:pPr>
+              <w:rPr>
+                <w:rFonts w:asciiTheme="minorHAnsi" w:hAnsiTheme="minorHAnsi"/>
+                <w:b/>
+                <w:lang w:val="pt-BR"/>
+              </w:rPr>
+            </w:pPr>
+            <w:r>
+              <w:rPr>
+                <w:rFonts w:asciiTheme="minorHAnsi" w:hAnsiTheme="minorHAnsi"/>
+                <w:b/>
+                <w:lang w:val="pt-BR"/>
+              </w:rPr>
+              <w:t>Regras de Negócio</w:t>
+            </w:r>
+          </w:p>
+        </w:tc>
+        <w:tc>
+          <w:tcPr>
+            <w:tcW w:w="1160" w:type="dxa"/>
+            <w:shd w:val="clear" w:color="auto" w:fill="D0CECE"/>
+            <w:vAlign w:val="center"/>
+          </w:tcPr>
+          <w:p>
+            <w:pPr>
+              <w:rPr>
+                <w:rFonts w:asciiTheme="minorHAnsi" w:hAnsiTheme="minorHAnsi"/>
+                <w:b/>
+                <w:lang w:val="pt-BR"/>
+              </w:rPr>
+            </w:pPr>
+            <w:r>
+              <w:rPr>
+                <w:rFonts w:asciiTheme="minorHAnsi" w:hAnsiTheme="minorHAnsi"/>
+                <w:b/>
+                <w:lang w:val="pt-BR"/>
+              </w:rPr>
+              <w:t>Mensagens</w:t>
+            </w:r>
+          </w:p>
+        </w:tc>
+        <w:tc>
+          <w:tcPr>
+            <w:tcW w:w="1106" w:type="dxa"/>
+            <w:shd w:val="clear" w:color="auto" w:fill="D0CECE"/>
+            <w:vAlign w:val="center"/>
+          </w:tcPr>
+          <w:p>
+            <w:pPr>
+              <w:rPr>
+                <w:rFonts w:asciiTheme="minorHAnsi" w:hAnsiTheme="minorHAnsi"/>
+                <w:b/>
+                <w:lang w:val="pt-BR"/>
+              </w:rPr>
+            </w:pPr>
+            <w:r>
+              <w:rPr>
+                <w:rFonts w:asciiTheme="minorHAnsi" w:hAnsiTheme="minorHAnsi"/>
+                <w:b/>
+                <w:lang w:val="pt-BR"/>
+              </w:rPr>
+              <w:t>Dados de Campo</w:t>
+            </w:r>
+          </w:p>
+        </w:tc>
+      </w:tr>
+      <w:tr>
+        <w:tc>
+          <w:tcPr>
+            <w:tcW w:w="709" w:type="dxa"/>
+            <w:shd w:val="clear" w:color="auto" w:fill="auto"/>
+            <w:vAlign w:val="center"/>
+          </w:tcPr>
+          <w:p>
+            <w:pPr>
+              <w:jc w:val="center"/>
+              <w:rPr>
+                <w:rFonts w:asciiTheme="minorHAnsi" w:hAnsiTheme="minorHAnsi"/>
+                <w:lang w:val="pt-BR"/>
+              </w:rPr>
+            </w:pPr>
+            <w:proofErr w:type="gramStart"/>
+            <w:r>
+              <w:rPr>
+                <w:rFonts w:asciiTheme="minorHAnsi" w:hAnsiTheme="minorHAnsi"/>
+                <w:lang w:val="pt-BR"/>
+              </w:rPr>
+              <w:t>1</w:t>
+            </w:r>
+            <w:proofErr w:type="gramEnd"/>
+          </w:p>
+        </w:tc>
+        <w:tc>
+          <w:tcPr>
+            <w:tcW w:w="4253" w:type="dxa"/>
+            <w:shd w:val="clear" w:color="auto" w:fill="auto"/>
+            <w:vAlign w:val="center"/>
+          </w:tcPr>
+          <w:p>
+            <w:pPr>
+              <w:rPr>
+                <w:rFonts w:asciiTheme="minorHAnsi" w:hAnsiTheme="minorHAnsi"/>
+                <w:lang w:val="pt-BR"/>
+              </w:rPr>
+            </w:pPr>
+            <w:r>
+              <w:rPr>
+                <w:rFonts w:asciiTheme="minorHAnsi" w:hAnsiTheme="minorHAnsi"/>
+                <w:lang w:val="pt-BR"/>
+              </w:rPr>
+              <w:t>O</w:t>
+            </w:r>
+            <w:r>
+              <w:rPr>
+                <w:rFonts w:asciiTheme="minorHAnsi" w:hAnsiTheme="minorHAnsi"/>
+                <w:lang w:val="pt-BR"/>
+              </w:rPr>
+              <w:t xml:space="preserve"> sistema identifica o tipo (exclusão, inclusão ou edição) da ação e usuário</w:t>
+            </w:r>
+            <w:r>
+              <w:rPr>
+                <w:rFonts w:asciiTheme="minorHAnsi" w:hAnsiTheme="minorHAnsi"/>
+                <w:lang w:val="pt-BR"/>
+              </w:rPr>
+              <w:t xml:space="preserve"> que a está executando</w:t>
+            </w:r>
+            <w:r>
+              <w:rPr>
+                <w:rFonts w:asciiTheme="minorHAnsi" w:hAnsiTheme="minorHAnsi"/>
+                <w:lang w:val="pt-BR"/>
+              </w:rPr>
+              <w:t>.</w:t>
+            </w:r>
+          </w:p>
+        </w:tc>
+        <w:tc>
+          <w:tcPr>
+            <w:tcW w:w="1134" w:type="dxa"/>
+            <w:shd w:val="clear" w:color="auto" w:fill="auto"/>
+            <w:vAlign w:val="center"/>
+          </w:tcPr>
+          <w:p>
+            <w:pPr>
+              <w:jc w:val="center"/>
+              <w:rPr>
+                <w:rFonts w:asciiTheme="minorHAnsi" w:hAnsiTheme="minorHAnsi"/>
+                <w:lang w:val="pt-BR"/>
+              </w:rPr>
+            </w:pPr>
+          </w:p>
+        </w:tc>
+        <w:tc>
+          <w:tcPr>
+            <w:tcW w:w="1249" w:type="dxa"/>
+            <w:shd w:val="clear" w:color="auto" w:fill="auto"/>
+            <w:vAlign w:val="center"/>
+          </w:tcPr>
+          <w:p>
+            <w:pPr>
+              <w:jc w:val="center"/>
+              <w:rPr>
+                <w:rFonts w:asciiTheme="minorHAnsi" w:hAnsiTheme="minorHAnsi"/>
+                <w:lang w:val="pt-BR"/>
+              </w:rPr>
+            </w:pPr>
+          </w:p>
+        </w:tc>
+        <w:tc>
+          <w:tcPr>
+            <w:tcW w:w="1160" w:type="dxa"/>
+            <w:shd w:val="clear" w:color="auto" w:fill="auto"/>
+            <w:vAlign w:val="center"/>
+          </w:tcPr>
+          <w:p>
+            <w:pPr>
+              <w:jc w:val="center"/>
+              <w:rPr>
+                <w:rFonts w:asciiTheme="minorHAnsi" w:hAnsiTheme="minorHAnsi"/>
+                <w:lang w:val="pt-BR"/>
+              </w:rPr>
+            </w:pPr>
+          </w:p>
+        </w:tc>
+        <w:tc>
+          <w:tcPr>
+            <w:tcW w:w="1106" w:type="dxa"/>
+            <w:shd w:val="clear" w:color="auto" w:fill="auto"/>
+            <w:vAlign w:val="center"/>
+          </w:tcPr>
+          <w:p>
+            <w:pPr>
+              <w:jc w:val="center"/>
+              <w:rPr>
+                <w:rFonts w:asciiTheme="minorHAnsi" w:hAnsiTheme="minorHAnsi"/>
+                <w:lang w:val="pt-BR"/>
+              </w:rPr>
+            </w:pPr>
+          </w:p>
+        </w:tc>
+      </w:tr>
+      <w:tr>
+        <w:tc>
+          <w:tcPr>
+            <w:tcW w:w="709" w:type="dxa"/>
+            <w:shd w:val="clear" w:color="auto" w:fill="auto"/>
+            <w:vAlign w:val="center"/>
+          </w:tcPr>
+          <w:p>
+            <w:pPr>
+              <w:jc w:val="center"/>
+              <w:rPr>
+                <w:rFonts w:asciiTheme="minorHAnsi" w:hAnsiTheme="minorHAnsi"/>
+                <w:lang w:val="pt-BR"/>
+              </w:rPr>
+            </w:pPr>
+            <w:proofErr w:type="gramStart"/>
+            <w:r>
+              <w:rPr>
+                <w:rFonts w:asciiTheme="minorHAnsi" w:hAnsiTheme="minorHAnsi"/>
+                <w:lang w:val="pt-BR"/>
+              </w:rPr>
+              <w:t>2</w:t>
+            </w:r>
+            <w:proofErr w:type="gramEnd"/>
+          </w:p>
+        </w:tc>
+        <w:tc>
+          <w:tcPr>
+            <w:tcW w:w="4253" w:type="dxa"/>
+            <w:shd w:val="clear" w:color="auto" w:fill="auto"/>
+            <w:vAlign w:val="center"/>
+          </w:tcPr>
+          <w:p>
+            <w:pPr>
+              <w:rPr>
+                <w:rFonts w:asciiTheme="minorHAnsi" w:hAnsiTheme="minorHAnsi"/>
+                <w:lang w:val="pt-BR"/>
+              </w:rPr>
+            </w:pPr>
+            <w:r>
+              <w:rPr>
+                <w:rFonts w:asciiTheme="minorHAnsi" w:hAnsiTheme="minorHAnsi"/>
+                <w:lang w:val="pt-BR"/>
+              </w:rPr>
+              <w:t>O</w:t>
+            </w:r>
+            <w:r>
+              <w:rPr>
+                <w:rFonts w:asciiTheme="minorHAnsi" w:hAnsiTheme="minorHAnsi"/>
+                <w:lang w:val="pt-BR"/>
+              </w:rPr>
+              <w:t xml:space="preserve"> sistema </w:t>
+            </w:r>
+            <w:r>
+              <w:rPr>
+                <w:rFonts w:asciiTheme="minorHAnsi" w:hAnsiTheme="minorHAnsi"/>
+                <w:lang w:val="pt-BR"/>
+              </w:rPr>
+              <w:t>persiste</w:t>
+            </w:r>
+            <w:r>
+              <w:rPr>
+                <w:rFonts w:asciiTheme="minorHAnsi" w:hAnsiTheme="minorHAnsi"/>
+                <w:lang w:val="pt-BR"/>
+              </w:rPr>
+              <w:t xml:space="preserve"> os dados (ação, usuário</w:t>
+            </w:r>
+            <w:r>
+              <w:rPr>
+                <w:rFonts w:asciiTheme="minorHAnsi" w:hAnsiTheme="minorHAnsi"/>
+                <w:lang w:val="pt-BR"/>
+              </w:rPr>
+              <w:t>, data</w:t>
+            </w:r>
+            <w:r>
+              <w:rPr>
+                <w:rFonts w:asciiTheme="minorHAnsi" w:hAnsiTheme="minorHAnsi"/>
+                <w:lang w:val="pt-BR"/>
+              </w:rPr>
+              <w:t xml:space="preserve"> e atributos alterados</w:t>
+            </w:r>
+            <w:r>
+              <w:rPr>
+                <w:rFonts w:asciiTheme="minorHAnsi" w:hAnsiTheme="minorHAnsi"/>
+                <w:lang w:val="pt-BR"/>
+              </w:rPr>
+              <w:t>,</w:t>
+            </w:r>
+            <w:r>
+              <w:rPr>
+                <w:rFonts w:asciiTheme="minorHAnsi" w:hAnsiTheme="minorHAnsi"/>
+                <w:lang w:val="pt-BR"/>
+              </w:rPr>
+              <w:t xml:space="preserve"> caso seja edição).</w:t>
+            </w:r>
+          </w:p>
+        </w:tc>
+        <w:tc>
+          <w:tcPr>
+            <w:tcW w:w="1134" w:type="dxa"/>
+            <w:shd w:val="clear" w:color="auto" w:fill="auto"/>
+            <w:vAlign w:val="center"/>
+          </w:tcPr>
+          <w:p>
+            <w:pPr>
+              <w:jc w:val="center"/>
+              <w:rPr>
+                <w:rFonts w:asciiTheme="minorHAnsi" w:hAnsiTheme="minorHAnsi"/>
+                <w:lang w:val="pt-BR"/>
+              </w:rPr>
+            </w:pPr>
+          </w:p>
+        </w:tc>
+        <w:tc>
+          <w:tcPr>
+            <w:tcW w:w="1249" w:type="dxa"/>
+            <w:shd w:val="clear" w:color="auto" w:fill="auto"/>
+            <w:vAlign w:val="center"/>
+          </w:tcPr>
+          <w:p>
+            <w:pPr>
+              <w:jc w:val="center"/>
+              <w:rPr>
+                <w:rFonts w:asciiTheme="minorHAnsi" w:hAnsiTheme="minorHAnsi"/>
+                <w:lang w:val="pt-BR"/>
+              </w:rPr>
+            </w:pPr>
+          </w:p>
+        </w:tc>
+        <w:tc>
+          <w:tcPr>
+            <w:tcW w:w="1160" w:type="dxa"/>
+            <w:shd w:val="clear" w:color="auto" w:fill="auto"/>
+            <w:vAlign w:val="center"/>
+          </w:tcPr>
+          <w:p>
+            <w:pPr>
+              <w:jc w:val="center"/>
+              <w:rPr>
+                <w:rFonts w:asciiTheme="minorHAnsi" w:hAnsiTheme="minorHAnsi"/>
+                <w:lang w:val="pt-BR"/>
+              </w:rPr>
+            </w:pPr>
+          </w:p>
+        </w:tc>
+        <w:tc>
+          <w:tcPr>
+            <w:tcW w:w="1106" w:type="dxa"/>
+            <w:shd w:val="clear" w:color="auto" w:fill="auto"/>
+            <w:vAlign w:val="center"/>
+          </w:tcPr>
+          <w:p>
+            <w:pPr>
+              <w:jc w:val="center"/>
+              <w:rPr>
+                <w:rFonts w:asciiTheme="minorHAnsi" w:hAnsiTheme="minorHAnsi"/>
+                <w:lang w:val="pt-BR"/>
+              </w:rPr>
+            </w:pPr>
+          </w:p>
+        </w:tc>
+      </w:tr>
+    </w:tbl>
+    <w:p>
+      <w:pPr>
+        <w:pStyle w:val="Ttulo2"/>
+        <w:tabs>
+          <w:tab w:val="left" w:pos="426"/>
+        </w:tabs>
+        <w:rPr>
+          <w:rFonts w:asciiTheme="minorHAnsi" w:hAnsiTheme="minorHAnsi" w:cs="Arial"/>
+          <w:lang w:val="pt-BR"/>
+        </w:rPr>
+      </w:pPr>
+      <w:bookmarkStart w:id="22" w:name="_Toc373876374"/>
+      <w:r>
+        <w:rPr>
+          <w:rFonts w:asciiTheme="minorHAnsi" w:hAnsiTheme="minorHAnsi" w:cs="Arial"/>
+          <w:lang w:val="pt-BR"/>
+        </w:rPr>
+        <w:t>Fluxos de Exceção</w:t>
+      </w:r>
+      <w:bookmarkEnd w:id="22"/>
+    </w:p>
+    <w:p>
+      <w:pPr>
+        <w:pStyle w:val="Ttulo3"/>
+        <w:widowControl/>
+        <w:rPr>
+          <w:rFonts w:asciiTheme="minorHAnsi" w:hAnsiTheme="minorHAnsi" w:cs="Arial"/>
+          <w:lang w:val="pt-BR"/>
+        </w:rPr>
+      </w:pPr>
+      <w:bookmarkStart w:id="23" w:name="_Toc373876375"/>
+      <w:r>
+        <w:rPr>
+          <w:rFonts w:asciiTheme="minorHAnsi" w:hAnsiTheme="minorHAnsi" w:cs="Arial"/>
+          <w:lang w:val="pt-BR"/>
+        </w:rPr>
+        <w:t xml:space="preserve">Fluxo de Exceção 01 – </w:t>
+      </w:r>
+      <w:r>
+        <w:rPr>
+          <w:rFonts w:asciiTheme="minorHAnsi" w:hAnsiTheme="minorHAnsi" w:cs="Arial"/>
+          <w:lang w:val="pt-BR"/>
+        </w:rPr>
+        <w:t>Dados Incompleto</w:t>
+      </w:r>
+      <w:r>
+        <w:rPr>
+          <w:rFonts w:asciiTheme="minorHAnsi" w:hAnsiTheme="minorHAnsi" w:cs="Arial"/>
+          <w:lang w:val="pt-BR"/>
+        </w:rPr>
+        <w:t>s</w:t>
+      </w:r>
+      <w:r>
+        <w:rPr>
+          <w:rFonts w:asciiTheme="minorHAnsi" w:hAnsiTheme="minorHAnsi" w:cs="Arial"/>
+          <w:lang w:val="pt-BR"/>
+        </w:rPr>
+        <w:t xml:space="preserve"> do Novo Requisito</w:t>
+      </w:r>
+      <w:bookmarkEnd w:id="23"/>
+    </w:p>
+    <w:tbl>
+      <w:tblPr>
+        <w:tblW w:w="9611" w:type="dxa"/>
+        <w:tblInd w:w="-5" w:type="dxa"/>
+        <w:tblBorders>
+          <w:top w:val="single" w:sz="4" w:space="0" w:color="auto"/>
+          <w:left w:val="single" w:sz="4" w:space="0" w:color="auto"/>
+          <w:bottom w:val="single" w:sz="4" w:space="0" w:color="auto"/>
+          <w:right w:val="single" w:sz="4" w:space="0" w:color="auto"/>
+          <w:insideH w:val="single" w:sz="4" w:space="0" w:color="auto"/>
+          <w:insideV w:val="single" w:sz="4" w:space="0" w:color="auto"/>
+        </w:tblBorders>
+        <w:tblLook w:val="04A0"/>
+      </w:tblPr>
+      <w:tblGrid>
+        <w:gridCol w:w="709"/>
+        <w:gridCol w:w="4253"/>
+        <w:gridCol w:w="1134"/>
+        <w:gridCol w:w="1249"/>
+        <w:gridCol w:w="1160"/>
+        <w:gridCol w:w="1106"/>
+      </w:tblGrid>
+      <w:tr>
+        <w:tc>
+          <w:tcPr>
+            <w:tcW w:w="709" w:type="dxa"/>
+            <w:shd w:val="clear" w:color="auto" w:fill="D0CECE"/>
+            <w:vAlign w:val="center"/>
+          </w:tcPr>
+          <w:p>
+            <w:pPr>
+              <w:rPr>
                 <w:rFonts w:asciiTheme="minorHAnsi" w:hAnsiTheme="minorHAnsi" w:cs="Arial"/>
                 <w:b/>
                 <w:lang w:val="pt-BR"/>
@@ -7966,7 +8751,7 @@
           <w:lang w:val="pt-BR"/>
         </w:rPr>
       </w:pPr>
-      <w:bookmarkStart w:id="23" w:name="_Toc373851632"/>
+      <w:bookmarkStart w:id="24" w:name="_Toc373876376"/>
       <w:r>
         <w:rPr>
           <w:rFonts w:asciiTheme="minorHAnsi" w:hAnsiTheme="minorHAnsi" w:cs="Arial"/>
@@ -7974,7 +8759,7 @@
         </w:rPr>
         <w:t>Dados de Campo</w:t>
       </w:r>
-      <w:bookmarkEnd w:id="23"/>
+      <w:bookmarkEnd w:id="24"/>
     </w:p>
     <w:p>
       <w:pPr>
@@ -7987,7 +8772,7 @@
           <w:lang w:val="pt-BR"/>
         </w:rPr>
       </w:pPr>
-      <w:bookmarkStart w:id="24" w:name="_Toc373851633"/>
+      <w:bookmarkStart w:id="25" w:name="_Toc373876377"/>
       <w:r>
         <w:rPr>
           <w:rFonts w:asciiTheme="minorHAnsi" w:hAnsiTheme="minorHAnsi" w:cs="Arial"/>
@@ -8002,7 +8787,7 @@
         </w:rPr>
         <w:t>– Tela de Cadastro de Requisito</w:t>
       </w:r>
-      <w:bookmarkEnd w:id="24"/>
+      <w:bookmarkEnd w:id="25"/>
     </w:p>
     <w:p>
       <w:pPr>
@@ -10516,7 +11301,7 @@
             <w:rPr>
               <w:rFonts w:ascii="Calibri" w:hAnsi="Calibri"/>
             </w:rPr>
-            <w:t xml:space="preserve"> 1.2</w:t>
+            <w:t xml:space="preserve"> 1.3</w:t>
           </w:r>
         </w:p>
       </w:tc>
@@ -13491,7 +14276,7 @@
   <a:extraClrSchemeLst/>
   <a:extLst>
     <a:ext uri="{05A4C25C-085E-4340-85A3-A5531E510DB2}">
-      <thm15:themeFamily xmlns="" xmlns:thm15="http://schemas.microsoft.com/office/thememl/2012/main" name="Office Theme" id="{62F939B6-93AF-4DB8-9C6B-D6C7DFDC589F}" vid="{4A3C46E8-61CC-4603-A589-7422A47A8E4A}"/>
+      <thm15:themeFamily xmlns:thm15="http://schemas.microsoft.com/office/thememl/2012/main" xmlns="" name="Office Theme" id="{62F939B6-93AF-4DB8-9C6B-D6C7DFDC589F}" vid="{4A3C46E8-61CC-4603-A589-7422A47A8E4A}"/>
     </a:ext>
   </a:extLst>
 </a:theme>

</xml_diff>